<commit_message>
Labs changed according to requirements.
</commit_message>
<xml_diff>
--- a/S2L01/отчет.docx
+++ b/S2L01/отчет.docx
@@ -483,7 +483,15 @@
           <w:sz w:val="40"/>
           <w:szCs w:val="22"/>
         </w:rPr>
-        <w:t>Вариант 10</w:t>
+        <w:t xml:space="preserve">Вариант </w:t>
+      </w:r>
+      <w:r>
+        <w:rPr>
+          <w:b/>
+          <w:sz w:val="40"/>
+          <w:szCs w:val="22"/>
+        </w:rPr>
+        <w:t>9</w:t>
       </w:r>
     </w:p>
     <w:p>
@@ -1517,13 +1525,11 @@
             </m:funcPr>
             <m:fName>
               <m:r>
-                <m:rPr>
-                  <m:sty m:val="p"/>
-                </m:rPr>
                 <w:rPr>
                   <w:rFonts w:ascii="Cambria Math" w:hAnsi="Cambria Math"/>
+                  <w:lang w:val="en-US"/>
                 </w:rPr>
-                <m:t>sin</m:t>
+                <m:t>tg</m:t>
               </m:r>
             </m:fName>
             <m:e>
@@ -1571,7 +1577,155 @@
                     <w:rPr>
                       <w:rFonts w:ascii="Cambria Math" w:hAnsi="Cambria Math"/>
                     </w:rPr>
+                    <m:t>+2</m:t>
+                  </m:r>
+                  <m:sSup>
+                    <m:sSupPr>
+                      <m:ctrlPr>
+                        <w:rPr>
+                          <w:rFonts w:ascii="Cambria Math" w:hAnsi="Cambria Math"/>
+                        </w:rPr>
+                      </m:ctrlPr>
+                    </m:sSupPr>
+                    <m:e>
+                      <m:r>
+                        <w:rPr>
+                          <w:rFonts w:ascii="Cambria Math" w:hAnsi="Cambria Math"/>
+                        </w:rPr>
+                        <m:t>x</m:t>
+                      </m:r>
+                    </m:e>
+                    <m:sup>
+                      <m:r>
+                        <m:rPr>
+                          <m:sty m:val="p"/>
+                        </m:rPr>
+                        <w:rPr>
+                          <w:rFonts w:ascii="Cambria Math" w:hAnsi="Cambria Math"/>
+                        </w:rPr>
+                        <m:t>2</m:t>
+                      </m:r>
+                    </m:sup>
+                  </m:sSup>
+                  <m:r>
+                    <m:rPr>
+                      <m:sty m:val="p"/>
+                    </m:rPr>
+                    <w:rPr>
+                      <w:rFonts w:ascii="Cambria Math" w:hAnsi="Cambria Math"/>
+                    </w:rPr>
+                    <m:t>- 2</m:t>
+                  </m:r>
+                  <m:r>
+                    <w:rPr>
+                      <w:rFonts w:ascii="Cambria Math" w:hAnsi="Cambria Math"/>
+                    </w:rPr>
+                    <m:t>x</m:t>
+                  </m:r>
+                  <m:r>
+                    <m:rPr>
+                      <m:sty m:val="p"/>
+                    </m:rPr>
+                    <w:rPr>
+                      <w:rFonts w:ascii="Cambria Math" w:hAnsi="Cambria Math"/>
+                    </w:rPr>
                     <m:t>+</m:t>
+                  </m:r>
+                  <m:rad>
+                    <m:radPr>
+                      <m:degHide m:val="1"/>
+                      <m:ctrlPr>
+                        <w:rPr>
+                          <w:rFonts w:ascii="Cambria Math" w:hAnsi="Cambria Math"/>
+                        </w:rPr>
+                      </m:ctrlPr>
+                    </m:radPr>
+                    <m:deg/>
+                    <m:e>
+                      <m:r>
+                        <w:rPr>
+                          <w:rFonts w:ascii="Cambria Math" w:hAnsi="Cambria Math"/>
+                        </w:rPr>
+                        <m:t>2</m:t>
+                      </m:r>
+                    </m:e>
+                  </m:rad>
+                  <m:r>
+                    <m:rPr>
+                      <m:sty m:val="p"/>
+                    </m:rPr>
+                    <w:rPr>
+                      <w:rFonts w:ascii="Cambria Math" w:hAnsi="Cambria Math"/>
+                    </w:rPr>
+                    <m:t xml:space="preserve"> +1</m:t>
+                  </m:r>
+                </m:num>
+                <m:den>
+                  <m:r>
+                    <m:rPr>
+                      <m:sty m:val="p"/>
+                    </m:rPr>
+                    <w:rPr>
+                      <w:rFonts w:ascii="Cambria Math" w:hAnsi="Cambria Math"/>
+                    </w:rPr>
+                    <m:t>8</m:t>
+                  </m:r>
+                </m:den>
+              </m:f>
+            </m:e>
+          </m:func>
+          <m:r>
+            <m:rPr>
+              <m:sty m:val="p"/>
+            </m:rPr>
+            <w:rPr>
+              <w:rFonts w:ascii="Cambria Math" w:hAnsi="Cambria Math"/>
+            </w:rPr>
+            <m:t>+</m:t>
+          </m:r>
+          <m:func>
+            <m:funcPr>
+              <m:ctrlPr>
+                <w:rPr>
+                  <w:rFonts w:ascii="Cambria Math" w:hAnsi="Cambria Math"/>
+                </w:rPr>
+              </m:ctrlPr>
+            </m:funcPr>
+            <m:fName>
+              <m:r>
+                <m:rPr>
+                  <m:sty m:val="p"/>
+                </m:rPr>
+                <w:rPr>
+                  <w:rFonts w:ascii="Cambria Math" w:hAnsi="Cambria Math"/>
+                </w:rPr>
+                <m:t>s</m:t>
+              </m:r>
+              <m:r>
+                <w:rPr>
+                  <w:rFonts w:ascii="Cambria Math" w:hAnsi="Cambria Math"/>
+                </w:rPr>
+                <m:t>in</m:t>
+              </m:r>
+            </m:fName>
+            <m:e>
+              <m:f>
+                <m:fPr>
+                  <m:ctrlPr>
+                    <w:rPr>
+                      <w:rFonts w:ascii="Cambria Math" w:hAnsi="Cambria Math"/>
+                    </w:rPr>
+                  </m:ctrlPr>
+                </m:fPr>
+                <m:num>
+                  <m:r>
+                    <m:rPr>
+                      <m:sty m:val="p"/>
+                    </m:rPr>
+                    <w:rPr>
+                      <w:rFonts w:ascii="Cambria Math" w:hAnsi="Cambria Math"/>
+                    </w:rPr>
+                    <m:t>4</m:t>
                   </m:r>
                   <m:sSup>
                     <m:sSupPr>
@@ -1608,7 +1762,7 @@
                     <w:rPr>
                       <w:rFonts w:ascii="Cambria Math" w:hAnsi="Cambria Math"/>
                     </w:rPr>
-                    <m:t>- 3</m:t>
+                    <m:t>-7</m:t>
                   </m:r>
                   <m:r>
                     <w:rPr>
@@ -1623,39 +1777,8 @@
                     <w:rPr>
                       <w:rFonts w:ascii="Cambria Math" w:hAnsi="Cambria Math"/>
                     </w:rPr>
-                    <m:t xml:space="preserve">+3 - </m:t>
+                    <m:t>-9</m:t>
                   </m:r>
-                  <m:sSup>
-                    <m:sSupPr>
-                      <m:ctrlPr>
-                        <w:rPr>
-                          <w:rFonts w:ascii="Cambria Math" w:hAnsi="Cambria Math"/>
-                        </w:rPr>
-                      </m:ctrlPr>
-                    </m:sSupPr>
-                    <m:e>
-                      <m:r>
-                        <m:rPr>
-                          <m:sty m:val="p"/>
-                        </m:rPr>
-                        <w:rPr>
-                          <w:rFonts w:ascii="Cambria Math" w:hAnsi="Cambria Math"/>
-                        </w:rPr>
-                        <m:t>30</m:t>
-                      </m:r>
-                    </m:e>
-                    <m:sup>
-                      <m:r>
-                        <m:rPr>
-                          <m:sty m:val="p"/>
-                        </m:rPr>
-                        <w:rPr>
-                          <w:rFonts w:ascii="Cambria Math" w:hAnsi="Cambria Math"/>
-                        </w:rPr>
-                        <m:t>1/3</m:t>
-                      </m:r>
-                    </m:sup>
-                  </m:sSup>
                 </m:num>
                 <m:den>
                   <m:r>
@@ -1665,117 +1788,7 @@
                     <w:rPr>
                       <w:rFonts w:ascii="Cambria Math" w:hAnsi="Cambria Math"/>
                     </w:rPr>
-                    <m:t>2</m:t>
-                  </m:r>
-                </m:den>
-              </m:f>
-            </m:e>
-          </m:func>
-          <m:r>
-            <m:rPr>
-              <m:sty m:val="p"/>
-            </m:rPr>
-            <w:rPr>
-              <w:rFonts w:ascii="Cambria Math" w:hAnsi="Cambria Math"/>
-            </w:rPr>
-            <m:t>+</m:t>
-          </m:r>
-          <m:func>
-            <m:funcPr>
-              <m:ctrlPr>
-                <w:rPr>
-                  <w:rFonts w:ascii="Cambria Math" w:hAnsi="Cambria Math"/>
-                </w:rPr>
-              </m:ctrlPr>
-            </m:funcPr>
-            <m:fName>
-              <m:r>
-                <m:rPr>
-                  <m:sty m:val="p"/>
-                </m:rPr>
-                <w:rPr>
-                  <w:rFonts w:ascii="Cambria Math" w:hAnsi="Cambria Math"/>
-                </w:rPr>
-                <m:t>tanh</m:t>
-              </m:r>
-            </m:fName>
-            <m:e>
-              <m:f>
-                <m:fPr>
-                  <m:ctrlPr>
-                    <w:rPr>
-                      <w:rFonts w:ascii="Cambria Math" w:hAnsi="Cambria Math"/>
-                    </w:rPr>
-                  </m:ctrlPr>
-                </m:fPr>
-                <m:num>
-                  <m:r>
-                    <m:rPr>
-                      <m:sty m:val="p"/>
-                    </m:rPr>
-                    <w:rPr>
-                      <w:rFonts w:ascii="Cambria Math" w:hAnsi="Cambria Math"/>
-                    </w:rPr>
-                    <m:t>4</m:t>
-                  </m:r>
-                  <m:rad>
-                    <m:radPr>
-                      <m:degHide m:val="1"/>
-                      <m:ctrlPr>
-                        <w:rPr>
-                          <w:rFonts w:ascii="Cambria Math" w:hAnsi="Cambria Math"/>
-                        </w:rPr>
-                      </m:ctrlPr>
-                    </m:radPr>
-                    <m:deg/>
-                    <m:e>
-                      <m:r>
-                        <m:rPr>
-                          <m:sty m:val="p"/>
-                        </m:rPr>
-                        <w:rPr>
-                          <w:rFonts w:ascii="Cambria Math" w:hAnsi="Cambria Math"/>
-                        </w:rPr>
-                        <m:t>3</m:t>
-                      </m:r>
-                    </m:e>
-                  </m:rad>
-                  <m:sSup>
-                    <m:sSupPr>
-                      <m:ctrlPr>
-                        <w:rPr>
-                          <w:rFonts w:ascii="Cambria Math" w:hAnsi="Cambria Math"/>
-                        </w:rPr>
-                      </m:ctrlPr>
-                    </m:sSupPr>
-                    <m:e>
-                      <m:r>
-                        <w:rPr>
-                          <w:rFonts w:ascii="Cambria Math" w:hAnsi="Cambria Math"/>
-                        </w:rPr>
-                        <m:t>x</m:t>
-                      </m:r>
-                    </m:e>
-                    <m:sup>
-                      <m:r>
-                        <m:rPr>
-                          <m:sty m:val="p"/>
-                        </m:rPr>
-                        <w:rPr>
-                          <w:rFonts w:ascii="Cambria Math" w:hAnsi="Cambria Math"/>
-                        </w:rPr>
-                        <m:t>3</m:t>
-                      </m:r>
-                    </m:sup>
-                  </m:sSup>
-                  <m:r>
-                    <m:rPr>
-                      <m:sty m:val="p"/>
-                    </m:rPr>
-                    <w:rPr>
-                      <w:rFonts w:ascii="Cambria Math" w:hAnsi="Cambria Math"/>
-                    </w:rPr>
-                    <m:t>-2</m:t>
+                    <m:t>20</m:t>
                   </m:r>
                   <m:r>
                     <w:rPr>
@@ -1790,159 +1803,12 @@
                     <w:rPr>
                       <w:rFonts w:ascii="Cambria Math" w:hAnsi="Cambria Math"/>
                     </w:rPr>
-                    <m:t>-6</m:t>
+                    <m:t>+28</m:t>
                   </m:r>
-                  <m:rad>
-                    <m:radPr>
-                      <m:degHide m:val="1"/>
-                      <m:ctrlPr>
-                        <w:rPr>
-                          <w:rFonts w:ascii="Cambria Math" w:hAnsi="Cambria Math"/>
-                        </w:rPr>
-                      </m:ctrlPr>
-                    </m:radPr>
-                    <m:deg/>
-                    <m:e>
-                      <m:r>
-                        <m:rPr>
-                          <m:sty m:val="p"/>
-                        </m:rPr>
-                        <w:rPr>
-                          <w:rFonts w:ascii="Cambria Math" w:hAnsi="Cambria Math"/>
-                        </w:rPr>
-                        <m:t>2</m:t>
-                      </m:r>
-                    </m:e>
-                  </m:rad>
-                  <m:r>
-                    <m:rPr>
-                      <m:sty m:val="p"/>
-                    </m:rPr>
-                    <w:rPr>
-                      <w:rFonts w:ascii="Cambria Math" w:hAnsi="Cambria Math"/>
-                    </w:rPr>
-                    <m:t>+1</m:t>
-                  </m:r>
-                </m:num>
-                <m:den>
-                  <m:r>
-                    <m:rPr>
-                      <m:sty m:val="p"/>
-                    </m:rPr>
-                    <w:rPr>
-                      <w:rFonts w:ascii="Cambria Math" w:hAnsi="Cambria Math"/>
-                    </w:rPr>
-                    <m:t>-2</m:t>
-                  </m:r>
-                  <m:rad>
-                    <m:radPr>
-                      <m:degHide m:val="1"/>
-                      <m:ctrlPr>
-                        <w:rPr>
-                          <w:rFonts w:ascii="Cambria Math" w:hAnsi="Cambria Math"/>
-                        </w:rPr>
-                      </m:ctrlPr>
-                    </m:radPr>
-                    <m:deg/>
-                    <m:e>
-                      <m:r>
-                        <m:rPr>
-                          <m:sty m:val="p"/>
-                        </m:rPr>
-                        <w:rPr>
-                          <w:rFonts w:ascii="Cambria Math" w:hAnsi="Cambria Math"/>
-                        </w:rPr>
-                        <m:t>3</m:t>
-                      </m:r>
-                    </m:e>
-                  </m:rad>
-                  <m:sSup>
-                    <m:sSupPr>
-                      <m:ctrlPr>
-                        <w:rPr>
-                          <w:rFonts w:ascii="Cambria Math" w:hAnsi="Cambria Math"/>
-                        </w:rPr>
-                      </m:ctrlPr>
-                    </m:sSupPr>
-                    <m:e>
-                      <m:r>
-                        <w:rPr>
-                          <w:rFonts w:ascii="Cambria Math" w:hAnsi="Cambria Math"/>
-                        </w:rPr>
-                        <m:t>x</m:t>
-                      </m:r>
-                    </m:e>
-                    <m:sup>
-                      <m:r>
-                        <m:rPr>
-                          <m:sty m:val="p"/>
-                        </m:rPr>
-                        <w:rPr>
-                          <w:rFonts w:ascii="Cambria Math" w:hAnsi="Cambria Math"/>
-                        </w:rPr>
-                        <m:t>3</m:t>
-                      </m:r>
-                    </m:sup>
-                  </m:sSup>
-                  <m:r>
-                    <m:rPr>
-                      <m:sty m:val="p"/>
-                    </m:rPr>
-                    <w:rPr>
-                      <w:rFonts w:ascii="Cambria Math" w:hAnsi="Cambria Math"/>
-                    </w:rPr>
-                    <m:t>+</m:t>
-                  </m:r>
-                  <m:r>
-                    <w:rPr>
-                      <w:rFonts w:ascii="Cambria Math" w:hAnsi="Cambria Math"/>
-                    </w:rPr>
-                    <m:t>x</m:t>
-                  </m:r>
-                  <m:r>
-                    <m:rPr>
-                      <m:sty m:val="p"/>
-                    </m:rPr>
-                    <w:rPr>
-                      <w:rFonts w:ascii="Cambria Math" w:hAnsi="Cambria Math"/>
-                    </w:rPr>
-                    <m:t>+3</m:t>
-                  </m:r>
-                  <m:rad>
-                    <m:radPr>
-                      <m:degHide m:val="1"/>
-                      <m:ctrlPr>
-                        <w:rPr>
-                          <w:rFonts w:ascii="Cambria Math" w:hAnsi="Cambria Math"/>
-                        </w:rPr>
-                      </m:ctrlPr>
-                    </m:radPr>
-                    <m:deg/>
-                    <m:e>
-                      <m:r>
-                        <m:rPr>
-                          <m:sty m:val="p"/>
-                        </m:rPr>
-                        <w:rPr>
-                          <w:rFonts w:ascii="Cambria Math" w:hAnsi="Cambria Math"/>
-                        </w:rPr>
-                        <m:t>2</m:t>
-                      </m:r>
-                    </m:e>
-                  </m:rad>
                 </m:den>
               </m:f>
             </m:e>
           </m:func>
-          <m:r>
-            <m:rPr>
-              <m:sty m:val="p"/>
-            </m:rPr>
-            <w:rPr>
-              <w:rFonts w:ascii="Cambria Math" w:hAnsi="Cambria Math"/>
-            </w:rPr>
-            <m:t>+1.2</m:t>
-          </m:r>
         </m:oMath>
       </m:oMathPara>
     </w:p>
@@ -2257,14 +2123,28 @@
           <w:sz w:val="28"/>
           <w:szCs w:val="22"/>
         </w:rPr>
-        <w:t>класса, реализующего</w:t>
+        <w:t>программы</w:t>
       </w:r>
       <w:r>
         <w:rPr>
           <w:sz w:val="28"/>
           <w:szCs w:val="22"/>
         </w:rPr>
-        <w:t xml:space="preserve"> метод поразрядного поиска</w:t>
+        <w:t>, реализующе</w:t>
+      </w:r>
+      <w:r>
+        <w:rPr>
+          <w:sz w:val="28"/>
+          <w:szCs w:val="22"/>
+        </w:rPr>
+        <w:t xml:space="preserve">й </w:t>
+      </w:r>
+      <w:r>
+        <w:rPr>
+          <w:sz w:val="28"/>
+          <w:szCs w:val="22"/>
+        </w:rPr>
+        <w:t>метод поразрядного поиска</w:t>
       </w:r>
     </w:p>
     <w:tbl>
@@ -2291,7 +2171,6 @@
                 <w:lang w:val="en-US"/>
               </w:rPr>
             </w:pPr>
-            <w:proofErr w:type="spellStart"/>
             <w:r>
               <w:rPr>
                 <w:rFonts w:ascii="Courier New" w:eastAsia="Calibri" w:hAnsi="Courier New" w:cs="Courier New"/>
@@ -2300,31 +2179,18 @@
                 <w:szCs w:val="20"/>
                 <w:lang w:val="en-US"/>
               </w:rPr>
-              <w:t>classdef</w:t>
-            </w:r>
-            <w:proofErr w:type="spellEnd"/>
-            <w:r>
-              <w:rPr>
-                <w:rFonts w:ascii="Courier New" w:eastAsia="Calibri" w:hAnsi="Courier New" w:cs="Courier New"/>
-                <w:color w:val="000000"/>
-                <w:sz w:val="20"/>
-                <w:szCs w:val="20"/>
-                <w:lang w:val="en-US"/>
-              </w:rPr>
-              <w:t xml:space="preserve"> </w:t>
-            </w:r>
-            <w:proofErr w:type="spellStart"/>
-            <w:r>
-              <w:rPr>
-                <w:rFonts w:ascii="Courier New" w:eastAsia="Calibri" w:hAnsi="Courier New" w:cs="Courier New"/>
-                <w:color w:val="000000"/>
-                <w:sz w:val="20"/>
-                <w:szCs w:val="20"/>
-                <w:lang w:val="en-US"/>
-              </w:rPr>
-              <w:t>BitwiseSearch</w:t>
-            </w:r>
-            <w:proofErr w:type="spellEnd"/>
+              <w:t>function</w:t>
+            </w:r>
+            <w:r>
+              <w:rPr>
+                <w:rFonts w:ascii="Courier New" w:eastAsia="Calibri" w:hAnsi="Courier New" w:cs="Courier New"/>
+                <w:color w:val="000000"/>
+                <w:sz w:val="20"/>
+                <w:szCs w:val="20"/>
+                <w:lang w:val="en-US"/>
+              </w:rPr>
+              <w:t xml:space="preserve"> lab1()</w:t>
+            </w:r>
           </w:p>
           <w:p>
             <w:pPr>
@@ -2344,39 +2210,49 @@
                 <w:szCs w:val="20"/>
                 <w:lang w:val="en-US"/>
               </w:rPr>
-              <w:t xml:space="preserve">    </w:t>
+              <w:t xml:space="preserve">    f = @(x) (</w:t>
             </w:r>
             <w:proofErr w:type="gramStart"/>
             <w:r>
               <w:rPr>
                 <w:rFonts w:ascii="Courier New" w:eastAsia="Calibri" w:hAnsi="Courier New" w:cs="Courier New"/>
+                <w:color w:val="000000"/>
+                <w:sz w:val="20"/>
+                <w:szCs w:val="20"/>
+                <w:lang w:val="en-US"/>
+              </w:rPr>
+              <w:t>tan(</w:t>
+            </w:r>
+            <w:proofErr w:type="gramEnd"/>
+            <w:r>
+              <w:rPr>
+                <w:rFonts w:ascii="Courier New" w:eastAsia="Calibri" w:hAnsi="Courier New" w:cs="Courier New"/>
+                <w:color w:val="000000"/>
+                <w:sz w:val="20"/>
+                <w:szCs w:val="20"/>
+                <w:lang w:val="en-US"/>
+              </w:rPr>
+              <w:t xml:space="preserve">(x.^4.0 + 2.0.*x.^2.0 - 2.0.*x + 2.0^(1.0/2.0) + 1.0) ./ </w:t>
+            </w:r>
+            <w:r>
+              <w:rPr>
+                <w:rFonts w:ascii="Courier New" w:eastAsia="Calibri" w:hAnsi="Courier New" w:cs="Courier New"/>
+                <w:color w:val="000000"/>
+                <w:sz w:val="20"/>
+                <w:szCs w:val="20"/>
+                <w:lang w:val="en-US"/>
+              </w:rPr>
+              <w:t xml:space="preserve">8.0) + </w:t>
+            </w:r>
+            <w:r>
+              <w:rPr>
+                <w:rFonts w:ascii="Courier New" w:eastAsia="Calibri" w:hAnsi="Courier New" w:cs="Courier New"/>
                 <w:color w:val="0000FF"/>
                 <w:sz w:val="20"/>
                 <w:szCs w:val="20"/>
                 <w:lang w:val="en-US"/>
               </w:rPr>
-              <w:t>properties</w:t>
-            </w:r>
-            <w:r>
-              <w:rPr>
-                <w:rFonts w:ascii="Courier New" w:eastAsia="Calibri" w:hAnsi="Courier New" w:cs="Courier New"/>
-                <w:color w:val="000000"/>
-                <w:sz w:val="20"/>
-                <w:szCs w:val="20"/>
-                <w:lang w:val="en-US"/>
-              </w:rPr>
-              <w:t>(</w:t>
-            </w:r>
-            <w:proofErr w:type="gramEnd"/>
-            <w:r>
-              <w:rPr>
-                <w:rFonts w:ascii="Courier New" w:eastAsia="Calibri" w:hAnsi="Courier New" w:cs="Courier New"/>
-                <w:color w:val="000000"/>
-                <w:sz w:val="20"/>
-                <w:szCs w:val="20"/>
-                <w:lang w:val="en-US"/>
-              </w:rPr>
-              <w:t>Constant)</w:t>
+              <w:t>...</w:t>
             </w:r>
           </w:p>
           <w:p>
@@ -2397,27 +2273,29 @@
                 <w:szCs w:val="20"/>
                 <w:lang w:val="en-US"/>
               </w:rPr>
-              <w:t xml:space="preserve">        Eps </w:t>
-            </w:r>
-            <w:r>
-              <w:rPr>
-                <w:rFonts w:ascii="Courier New" w:eastAsia="Calibri" w:hAnsi="Courier New" w:cs="Courier New"/>
-                <w:color w:val="A0522D"/>
-                <w:sz w:val="20"/>
-                <w:szCs w:val="20"/>
-                <w:lang w:val="en-US"/>
-              </w:rPr>
-              <w:t xml:space="preserve">(1,1) double </w:t>
-            </w:r>
-            <w:r>
-              <w:rPr>
-                <w:rFonts w:ascii="Courier New" w:eastAsia="Calibri" w:hAnsi="Courier New" w:cs="Courier New"/>
-                <w:color w:val="000000"/>
-                <w:sz w:val="20"/>
-                <w:szCs w:val="20"/>
-                <w:lang w:val="en-US"/>
-              </w:rPr>
-              <w:t>= 0.0001;</w:t>
+              <w:t xml:space="preserve">          </w:t>
+            </w:r>
+            <w:proofErr w:type="gramStart"/>
+            <w:r>
+              <w:rPr>
+                <w:rFonts w:ascii="Courier New" w:eastAsia="Calibri" w:hAnsi="Courier New" w:cs="Courier New"/>
+                <w:color w:val="000000"/>
+                <w:sz w:val="20"/>
+                <w:szCs w:val="20"/>
+                <w:lang w:val="en-US"/>
+              </w:rPr>
+              <w:t>sin(</w:t>
+            </w:r>
+            <w:proofErr w:type="gramEnd"/>
+            <w:r>
+              <w:rPr>
+                <w:rFonts w:ascii="Courier New" w:eastAsia="Calibri" w:hAnsi="Courier New" w:cs="Courier New"/>
+                <w:color w:val="000000"/>
+                <w:sz w:val="20"/>
+                <w:szCs w:val="20"/>
+                <w:lang w:val="en-US"/>
+              </w:rPr>
+              <w:t>(4.0.*x.^3.0 - 7.0.*x - 9.0) ./ (20.0.*x + 28.0)));</w:t>
             </w:r>
           </w:p>
           <w:p>
@@ -2438,17 +2316,7 @@
                 <w:szCs w:val="20"/>
                 <w:lang w:val="en-US"/>
               </w:rPr>
-              <w:t xml:space="preserve">    </w:t>
-            </w:r>
-            <w:r>
-              <w:rPr>
-                <w:rFonts w:ascii="Courier New" w:eastAsia="Calibri" w:hAnsi="Courier New" w:cs="Courier New"/>
-                <w:color w:val="0000FF"/>
-                <w:sz w:val="20"/>
-                <w:szCs w:val="20"/>
-                <w:lang w:val="en-US"/>
-              </w:rPr>
-              <w:t>end</w:t>
+              <w:t xml:space="preserve">      </w:t>
             </w:r>
           </w:p>
           <w:p>
@@ -2469,7 +2337,7 @@
                 <w:szCs w:val="20"/>
                 <w:lang w:val="en-US"/>
               </w:rPr>
-              <w:t xml:space="preserve">        </w:t>
+              <w:t xml:space="preserve">    a = 0; b = 1;</w:t>
             </w:r>
           </w:p>
           <w:p>
@@ -2490,28 +2358,18 @@
                 <w:szCs w:val="20"/>
                 <w:lang w:val="en-US"/>
               </w:rPr>
-              <w:t xml:space="preserve">    </w:t>
+              <w:t xml:space="preserve">    X = a:0.</w:t>
             </w:r>
             <w:proofErr w:type="gramStart"/>
             <w:r>
               <w:rPr>
                 <w:rFonts w:ascii="Courier New" w:eastAsia="Calibri" w:hAnsi="Courier New" w:cs="Courier New"/>
-                <w:color w:val="0000FF"/>
-                <w:sz w:val="20"/>
-                <w:szCs w:val="20"/>
-                <w:lang w:val="en-US"/>
-              </w:rPr>
-              <w:t>methods</w:t>
-            </w:r>
-            <w:r>
-              <w:rPr>
-                <w:rFonts w:ascii="Courier New" w:eastAsia="Calibri" w:hAnsi="Courier New" w:cs="Courier New"/>
-                <w:color w:val="000000"/>
-                <w:sz w:val="20"/>
-                <w:szCs w:val="20"/>
-                <w:lang w:val="en-US"/>
-              </w:rPr>
-              <w:t>(</w:t>
+                <w:color w:val="000000"/>
+                <w:sz w:val="20"/>
+                <w:szCs w:val="20"/>
+                <w:lang w:val="en-US"/>
+              </w:rPr>
+              <w:t>01:b</w:t>
             </w:r>
             <w:proofErr w:type="gramEnd"/>
             <w:r>
@@ -2522,7 +2380,7 @@
                 <w:szCs w:val="20"/>
                 <w:lang w:val="en-US"/>
               </w:rPr>
-              <w:t>Static)</w:t>
+              <w:t>;</w:t>
             </w:r>
           </w:p>
           <w:p>
@@ -2543,49 +2401,7 @@
                 <w:szCs w:val="20"/>
                 <w:lang w:val="en-US"/>
               </w:rPr>
-              <w:t xml:space="preserve">        </w:t>
-            </w:r>
-            <w:r>
-              <w:rPr>
-                <w:rFonts w:ascii="Courier New" w:eastAsia="Calibri" w:hAnsi="Courier New" w:cs="Courier New"/>
-                <w:color w:val="0000FF"/>
-                <w:sz w:val="20"/>
-                <w:szCs w:val="20"/>
-                <w:lang w:val="en-US"/>
-              </w:rPr>
-              <w:t>function</w:t>
-            </w:r>
-            <w:r>
-              <w:rPr>
-                <w:rFonts w:ascii="Courier New" w:eastAsia="Calibri" w:hAnsi="Courier New" w:cs="Courier New"/>
-                <w:color w:val="000000"/>
-                <w:sz w:val="20"/>
-                <w:szCs w:val="20"/>
-                <w:lang w:val="en-US"/>
-              </w:rPr>
-              <w:t xml:space="preserve"> [X, F, X_S, F_S] = </w:t>
-            </w:r>
-            <w:proofErr w:type="gramStart"/>
-            <w:r>
-              <w:rPr>
-                <w:rFonts w:ascii="Courier New" w:eastAsia="Calibri" w:hAnsi="Courier New" w:cs="Courier New"/>
-                <w:color w:val="000000"/>
-                <w:sz w:val="20"/>
-                <w:szCs w:val="20"/>
-                <w:lang w:val="en-US"/>
-              </w:rPr>
-              <w:t>Solve(</w:t>
-            </w:r>
-            <w:proofErr w:type="gramEnd"/>
-            <w:r>
-              <w:rPr>
-                <w:rFonts w:ascii="Courier New" w:eastAsia="Calibri" w:hAnsi="Courier New" w:cs="Courier New"/>
-                <w:color w:val="000000"/>
-                <w:sz w:val="20"/>
-                <w:szCs w:val="20"/>
-                <w:lang w:val="en-US"/>
-              </w:rPr>
-              <w:t>a, b, f)</w:t>
+              <w:t xml:space="preserve">    Y = f(X);</w:t>
             </w:r>
           </w:p>
           <w:p>
@@ -2606,17 +2422,7 @@
                 <w:szCs w:val="20"/>
                 <w:lang w:val="en-US"/>
               </w:rPr>
-              <w:t xml:space="preserve">            </w:t>
-            </w:r>
-            <w:r>
-              <w:rPr>
-                <w:rFonts w:ascii="Courier New" w:eastAsia="Calibri" w:hAnsi="Courier New" w:cs="Courier New"/>
-                <w:color w:val="0000FF"/>
-                <w:sz w:val="20"/>
-                <w:szCs w:val="20"/>
-                <w:lang w:val="en-US"/>
-              </w:rPr>
-              <w:t>arguments</w:t>
+              <w:t xml:space="preserve">    eps = [0.01, 0.0001, 0.000001];</w:t>
             </w:r>
           </w:p>
           <w:p>
@@ -2637,17 +2443,7 @@
                 <w:szCs w:val="20"/>
                 <w:lang w:val="en-US"/>
               </w:rPr>
-              <w:t xml:space="preserve">                a </w:t>
-            </w:r>
-            <w:r>
-              <w:rPr>
-                <w:rFonts w:ascii="Courier New" w:eastAsia="Calibri" w:hAnsi="Courier New" w:cs="Courier New"/>
-                <w:color w:val="A0522D"/>
-                <w:sz w:val="20"/>
-                <w:szCs w:val="20"/>
-                <w:lang w:val="en-US"/>
-              </w:rPr>
-              <w:t>(1,1) double</w:t>
+              <w:t xml:space="preserve">    </w:t>
             </w:r>
           </w:p>
           <w:p>
@@ -2657,28 +2453,77 @@
               <w:adjustRightInd w:val="0"/>
               <w:rPr>
                 <w:rFonts w:ascii="Courier New" w:eastAsia="Calibri" w:hAnsi="Courier New" w:cs="Courier New"/>
-                <w:lang w:val="en-US"/>
-              </w:rPr>
-            </w:pPr>
-            <w:r>
-              <w:rPr>
-                <w:rFonts w:ascii="Courier New" w:eastAsia="Calibri" w:hAnsi="Courier New" w:cs="Courier New"/>
-                <w:color w:val="000000"/>
-                <w:sz w:val="20"/>
-                <w:szCs w:val="20"/>
-                <w:lang w:val="en-US"/>
-              </w:rPr>
-              <w:t xml:space="preserve">                b </w:t>
-            </w:r>
-            <w:r>
-              <w:rPr>
-                <w:rFonts w:ascii="Courier New" w:eastAsia="Calibri" w:hAnsi="Courier New" w:cs="Courier New"/>
-                <w:color w:val="A0522D"/>
-                <w:sz w:val="20"/>
-                <w:szCs w:val="20"/>
-                <w:lang w:val="en-US"/>
-              </w:rPr>
-              <w:t>(1,1) double</w:t>
+              </w:rPr>
+            </w:pPr>
+            <w:r>
+              <w:rPr>
+                <w:rFonts w:ascii="Courier New" w:eastAsia="Calibri" w:hAnsi="Courier New" w:cs="Courier New"/>
+                <w:color w:val="000000"/>
+                <w:sz w:val="20"/>
+                <w:szCs w:val="20"/>
+                <w:lang w:val="en-US"/>
+              </w:rPr>
+              <w:t xml:space="preserve">    </w:t>
+            </w:r>
+            <w:proofErr w:type="spellStart"/>
+            <w:proofErr w:type="gramStart"/>
+            <w:r>
+              <w:rPr>
+                <w:rFonts w:ascii="Courier New" w:eastAsia="Calibri" w:hAnsi="Courier New" w:cs="Courier New"/>
+                <w:color w:val="000000"/>
+                <w:sz w:val="20"/>
+                <w:szCs w:val="20"/>
+              </w:rPr>
+              <w:t>fprintf</w:t>
+            </w:r>
+            <w:proofErr w:type="spellEnd"/>
+            <w:r>
+              <w:rPr>
+                <w:rFonts w:ascii="Courier New" w:eastAsia="Calibri" w:hAnsi="Courier New" w:cs="Courier New"/>
+                <w:color w:val="000000"/>
+                <w:sz w:val="20"/>
+                <w:szCs w:val="20"/>
+              </w:rPr>
+              <w:t>(</w:t>
+            </w:r>
+            <w:proofErr w:type="gramEnd"/>
+            <w:r>
+              <w:rPr>
+                <w:rFonts w:ascii="Courier New" w:eastAsia="Calibri" w:hAnsi="Courier New" w:cs="Courier New"/>
+                <w:color w:val="A020F0"/>
+                <w:sz w:val="20"/>
+                <w:szCs w:val="20"/>
+              </w:rPr>
+              <w:t>"\</w:t>
+            </w:r>
+            <w:proofErr w:type="spellStart"/>
+            <w:r>
+              <w:rPr>
+                <w:rFonts w:ascii="Courier New" w:eastAsia="Calibri" w:hAnsi="Courier New" w:cs="Courier New"/>
+                <w:color w:val="A020F0"/>
+                <w:sz w:val="20"/>
+                <w:szCs w:val="20"/>
+              </w:rPr>
+              <w:t>nРезультаты</w:t>
+            </w:r>
+            <w:proofErr w:type="spellEnd"/>
+            <w:r>
+              <w:rPr>
+                <w:rFonts w:ascii="Courier New" w:eastAsia="Calibri" w:hAnsi="Courier New" w:cs="Courier New"/>
+                <w:color w:val="A020F0"/>
+                <w:sz w:val="20"/>
+                <w:szCs w:val="20"/>
+              </w:rPr>
+              <w:t xml:space="preserve"> вычисления точки минимума\n"</w:t>
+            </w:r>
+            <w:r>
+              <w:rPr>
+                <w:rFonts w:ascii="Courier New" w:eastAsia="Calibri" w:hAnsi="Courier New" w:cs="Courier New"/>
+                <w:color w:val="000000"/>
+                <w:sz w:val="20"/>
+                <w:szCs w:val="20"/>
+              </w:rPr>
+              <w:t>);</w:t>
             </w:r>
           </w:p>
           <w:p>
@@ -2688,31 +2533,57 @@
               <w:adjustRightInd w:val="0"/>
               <w:rPr>
                 <w:rFonts w:ascii="Courier New" w:eastAsia="Calibri" w:hAnsi="Courier New" w:cs="Courier New"/>
-                <w:lang w:val="en-US"/>
-              </w:rPr>
-            </w:pPr>
-            <w:r>
-              <w:rPr>
-                <w:rFonts w:ascii="Courier New" w:eastAsia="Calibri" w:hAnsi="Courier New" w:cs="Courier New"/>
-                <w:color w:val="000000"/>
-                <w:sz w:val="20"/>
-                <w:szCs w:val="20"/>
-                <w:lang w:val="en-US"/>
-              </w:rPr>
-              <w:t xml:space="preserve">                f </w:t>
+              </w:rPr>
+            </w:pPr>
+            <w:r>
+              <w:rPr>
+                <w:rFonts w:ascii="Courier New" w:eastAsia="Calibri" w:hAnsi="Courier New" w:cs="Courier New"/>
+                <w:color w:val="000000"/>
+                <w:sz w:val="20"/>
+                <w:szCs w:val="20"/>
+              </w:rPr>
+              <w:t xml:space="preserve">    </w:t>
             </w:r>
             <w:proofErr w:type="spellStart"/>
-            <w:r>
-              <w:rPr>
-                <w:rFonts w:ascii="Courier New" w:eastAsia="Calibri" w:hAnsi="Courier New" w:cs="Courier New"/>
-                <w:color w:val="A0522D"/>
-                <w:sz w:val="20"/>
-                <w:szCs w:val="20"/>
-                <w:lang w:val="en-US"/>
-              </w:rPr>
-              <w:t>function_handle</w:t>
+            <w:proofErr w:type="gramStart"/>
+            <w:r>
+              <w:rPr>
+                <w:rFonts w:ascii="Courier New" w:eastAsia="Calibri" w:hAnsi="Courier New" w:cs="Courier New"/>
+                <w:color w:val="000000"/>
+                <w:sz w:val="20"/>
+                <w:szCs w:val="20"/>
+              </w:rPr>
+              <w:t>fprintf</w:t>
             </w:r>
             <w:proofErr w:type="spellEnd"/>
+            <w:r>
+              <w:rPr>
+                <w:rFonts w:ascii="Courier New" w:eastAsia="Calibri" w:hAnsi="Courier New" w:cs="Courier New"/>
+                <w:color w:val="000000"/>
+                <w:sz w:val="20"/>
+                <w:szCs w:val="20"/>
+              </w:rPr>
+              <w:t>(</w:t>
+            </w:r>
+            <w:proofErr w:type="gramEnd"/>
+            <w:r>
+              <w:rPr>
+                <w:rFonts w:ascii="Courier New" w:eastAsia="Calibri" w:hAnsi="Courier New" w:cs="Courier New"/>
+                <w:color w:val="A020F0"/>
+                <w:sz w:val="20"/>
+                <w:szCs w:val="20"/>
+              </w:rPr>
+              <w:t>"для различных значений точности:\n\n"</w:t>
+            </w:r>
+            <w:r>
+              <w:rPr>
+                <w:rFonts w:ascii="Courier New" w:eastAsia="Calibri" w:hAnsi="Courier New" w:cs="Courier New"/>
+                <w:color w:val="000000"/>
+                <w:sz w:val="20"/>
+                <w:szCs w:val="20"/>
+              </w:rPr>
+              <w:t>);</w:t>
+            </w:r>
           </w:p>
           <w:p>
             <w:pPr>
@@ -2721,28 +2592,76 @@
               <w:adjustRightInd w:val="0"/>
               <w:rPr>
                 <w:rFonts w:ascii="Courier New" w:eastAsia="Calibri" w:hAnsi="Courier New" w:cs="Courier New"/>
-                <w:lang w:val="en-US"/>
-              </w:rPr>
-            </w:pPr>
-            <w:r>
-              <w:rPr>
-                <w:rFonts w:ascii="Courier New" w:eastAsia="Calibri" w:hAnsi="Courier New" w:cs="Courier New"/>
-                <w:color w:val="000000"/>
-                <w:sz w:val="20"/>
-                <w:szCs w:val="20"/>
-                <w:lang w:val="en-US"/>
-              </w:rPr>
-              <w:t xml:space="preserve">            </w:t>
-            </w:r>
-            <w:r>
-              <w:rPr>
-                <w:rFonts w:ascii="Courier New" w:eastAsia="Calibri" w:hAnsi="Courier New" w:cs="Courier New"/>
-                <w:color w:val="0000FF"/>
-                <w:sz w:val="20"/>
-                <w:szCs w:val="20"/>
-                <w:lang w:val="en-US"/>
-              </w:rPr>
-              <w:t>end</w:t>
+              </w:rPr>
+            </w:pPr>
+            <w:r>
+              <w:rPr>
+                <w:rFonts w:ascii="Courier New" w:eastAsia="Calibri" w:hAnsi="Courier New" w:cs="Courier New"/>
+                <w:color w:val="000000"/>
+                <w:sz w:val="20"/>
+                <w:szCs w:val="20"/>
+              </w:rPr>
+              <w:t xml:space="preserve">    </w:t>
+            </w:r>
+            <w:proofErr w:type="spellStart"/>
+            <w:proofErr w:type="gramStart"/>
+            <w:r>
+              <w:rPr>
+                <w:rFonts w:ascii="Courier New" w:eastAsia="Calibri" w:hAnsi="Courier New" w:cs="Courier New"/>
+                <w:color w:val="000000"/>
+                <w:sz w:val="20"/>
+                <w:szCs w:val="20"/>
+              </w:rPr>
+              <w:t>fprintf</w:t>
+            </w:r>
+            <w:proofErr w:type="spellEnd"/>
+            <w:r>
+              <w:rPr>
+                <w:rFonts w:ascii="Courier New" w:eastAsia="Calibri" w:hAnsi="Courier New" w:cs="Courier New"/>
+                <w:color w:val="000000"/>
+                <w:sz w:val="20"/>
+                <w:szCs w:val="20"/>
+              </w:rPr>
+              <w:t>(</w:t>
+            </w:r>
+            <w:proofErr w:type="gramEnd"/>
+            <w:r>
+              <w:rPr>
+                <w:rFonts w:ascii="Courier New" w:eastAsia="Calibri" w:hAnsi="Courier New" w:cs="Courier New"/>
+                <w:color w:val="A020F0"/>
+                <w:sz w:val="20"/>
+                <w:szCs w:val="20"/>
+              </w:rPr>
+              <w:t xml:space="preserve">" # |    </w:t>
+            </w:r>
+            <w:proofErr w:type="spellStart"/>
+            <w:r>
+              <w:rPr>
+                <w:rFonts w:ascii="Courier New" w:eastAsia="Calibri" w:hAnsi="Courier New" w:cs="Courier New"/>
+                <w:color w:val="A020F0"/>
+                <w:sz w:val="20"/>
+                <w:szCs w:val="20"/>
+              </w:rPr>
+              <w:t>Eps</w:t>
+            </w:r>
+            <w:proofErr w:type="spellEnd"/>
+            <w:r>
+              <w:rPr>
+                <w:rFonts w:ascii="Courier New" w:eastAsia="Calibri" w:hAnsi="Courier New" w:cs="Courier New"/>
+                <w:color w:val="A020F0"/>
+                <w:sz w:val="20"/>
+                <w:szCs w:val="20"/>
+              </w:rPr>
+              <w:t xml:space="preserve">   | N  |    x*   |   f(x*)\n"</w:t>
+            </w:r>
+            <w:r>
+              <w:rPr>
+                <w:rFonts w:ascii="Courier New" w:eastAsia="Calibri" w:hAnsi="Courier New" w:cs="Courier New"/>
+                <w:color w:val="000000"/>
+                <w:sz w:val="20"/>
+                <w:szCs w:val="20"/>
+              </w:rPr>
+              <w:t>);</w:t>
             </w:r>
           </w:p>
           <w:p>
@@ -2761,9 +2680,50 @@
                 <w:color w:val="000000"/>
                 <w:sz w:val="20"/>
                 <w:szCs w:val="20"/>
-                <w:lang w:val="en-US"/>
-              </w:rPr>
-              <w:t xml:space="preserve">            </w:t>
+              </w:rPr>
+              <w:t xml:space="preserve">    </w:t>
+            </w:r>
+            <w:proofErr w:type="spellStart"/>
+            <w:r>
+              <w:rPr>
+                <w:rFonts w:ascii="Courier New" w:eastAsia="Calibri" w:hAnsi="Courier New" w:cs="Courier New"/>
+                <w:color w:val="000000"/>
+                <w:sz w:val="20"/>
+                <w:szCs w:val="20"/>
+                <w:lang w:val="en-US"/>
+              </w:rPr>
+              <w:t>fprintf</w:t>
+            </w:r>
+            <w:proofErr w:type="spellEnd"/>
+            <w:r>
+              <w:rPr>
+                <w:rFonts w:ascii="Courier New" w:eastAsia="Calibri" w:hAnsi="Courier New" w:cs="Courier New"/>
+                <w:color w:val="000000"/>
+                <w:sz w:val="20"/>
+                <w:szCs w:val="20"/>
+                <w:lang w:val="en-US"/>
+              </w:rPr>
+              <w:t>(</w:t>
+            </w:r>
+            <w:r>
+              <w:rPr>
+                <w:rFonts w:ascii="Courier New" w:eastAsia="Calibri" w:hAnsi="Courier New" w:cs="Courier New"/>
+                <w:color w:val="A020F0"/>
+                <w:sz w:val="20"/>
+                <w:szCs w:val="20"/>
+                <w:lang w:val="en-US"/>
+              </w:rPr>
+              <w:t>"---|----------|----|---------|--------\n"</w:t>
+            </w:r>
+            <w:r>
+              <w:rPr>
+                <w:rFonts w:ascii="Courier New" w:eastAsia="Calibri" w:hAnsi="Courier New" w:cs="Courier New"/>
+                <w:color w:val="000000"/>
+                <w:sz w:val="20"/>
+                <w:szCs w:val="20"/>
+                <w:lang w:val="en-US"/>
+              </w:rPr>
+              <w:t>);</w:t>
             </w:r>
           </w:p>
           <w:p>
@@ -2784,7 +2744,7 @@
                 <w:szCs w:val="20"/>
                 <w:lang w:val="en-US"/>
               </w:rPr>
-              <w:t xml:space="preserve">            X_S = [];</w:t>
+              <w:t xml:space="preserve">    </w:t>
             </w:r>
           </w:p>
           <w:p>
@@ -2805,7 +2765,101 @@
                 <w:szCs w:val="20"/>
                 <w:lang w:val="en-US"/>
               </w:rPr>
-              <w:t xml:space="preserve">            F_S = [];</w:t>
+              <w:t xml:space="preserve">    </w:t>
+            </w:r>
+            <w:proofErr w:type="gramStart"/>
+            <w:r>
+              <w:rPr>
+                <w:rFonts w:ascii="Courier New" w:eastAsia="Calibri" w:hAnsi="Courier New" w:cs="Courier New"/>
+                <w:color w:val="000000"/>
+                <w:sz w:val="20"/>
+                <w:szCs w:val="20"/>
+                <w:lang w:val="en-US"/>
+              </w:rPr>
+              <w:t>figure(</w:t>
+            </w:r>
+            <w:proofErr w:type="gramEnd"/>
+            <w:r>
+              <w:rPr>
+                <w:rFonts w:ascii="Courier New" w:eastAsia="Calibri" w:hAnsi="Courier New" w:cs="Courier New"/>
+                <w:color w:val="A020F0"/>
+                <w:sz w:val="20"/>
+                <w:szCs w:val="20"/>
+                <w:lang w:val="en-US"/>
+              </w:rPr>
+              <w:t>'Units'</w:t>
+            </w:r>
+            <w:r>
+              <w:rPr>
+                <w:rFonts w:ascii="Courier New" w:eastAsia="Calibri" w:hAnsi="Courier New" w:cs="Courier New"/>
+                <w:color w:val="000000"/>
+                <w:sz w:val="20"/>
+                <w:szCs w:val="20"/>
+                <w:lang w:val="en-US"/>
+              </w:rPr>
+              <w:t xml:space="preserve">, </w:t>
+            </w:r>
+            <w:r>
+              <w:rPr>
+                <w:rFonts w:ascii="Courier New" w:eastAsia="Calibri" w:hAnsi="Courier New" w:cs="Courier New"/>
+                <w:color w:val="A020F0"/>
+                <w:sz w:val="20"/>
+                <w:szCs w:val="20"/>
+                <w:lang w:val="en-US"/>
+              </w:rPr>
+              <w:t>'normalized'</w:t>
+            </w:r>
+            <w:r>
+              <w:rPr>
+                <w:rFonts w:ascii="Courier New" w:eastAsia="Calibri" w:hAnsi="Courier New" w:cs="Courier New"/>
+                <w:color w:val="000000"/>
+                <w:sz w:val="20"/>
+                <w:szCs w:val="20"/>
+                <w:lang w:val="en-US"/>
+              </w:rPr>
+              <w:t xml:space="preserve">, </w:t>
+            </w:r>
+            <w:r>
+              <w:rPr>
+                <w:rFonts w:ascii="Courier New" w:eastAsia="Calibri" w:hAnsi="Courier New" w:cs="Courier New"/>
+                <w:color w:val="A020F0"/>
+                <w:sz w:val="20"/>
+                <w:szCs w:val="20"/>
+                <w:lang w:val="en-US"/>
+              </w:rPr>
+              <w:t>'</w:t>
+            </w:r>
+            <w:proofErr w:type="spellStart"/>
+            <w:r>
+              <w:rPr>
+                <w:rFonts w:ascii="Courier New" w:eastAsia="Calibri" w:hAnsi="Courier New" w:cs="Courier New"/>
+                <w:color w:val="A020F0"/>
+                <w:sz w:val="20"/>
+                <w:szCs w:val="20"/>
+                <w:lang w:val="en-US"/>
+              </w:rPr>
+              <w:t>OuterPosition</w:t>
+            </w:r>
+            <w:proofErr w:type="spellEnd"/>
+            <w:r>
+              <w:rPr>
+                <w:rFonts w:ascii="Courier New" w:eastAsia="Calibri" w:hAnsi="Courier New" w:cs="Courier New"/>
+                <w:color w:val="A020F0"/>
+                <w:sz w:val="20"/>
+                <w:szCs w:val="20"/>
+                <w:lang w:val="en-US"/>
+              </w:rPr>
+              <w:t>'</w:t>
+            </w:r>
+            <w:r>
+              <w:rPr>
+                <w:rFonts w:ascii="Courier New" w:eastAsia="Calibri" w:hAnsi="Courier New" w:cs="Courier New"/>
+                <w:color w:val="000000"/>
+                <w:sz w:val="20"/>
+                <w:szCs w:val="20"/>
+                <w:lang w:val="en-US"/>
+              </w:rPr>
+              <w:t>, [0 0 1 1]);</w:t>
             </w:r>
           </w:p>
           <w:p>
@@ -2815,18 +2869,57 @@
               <w:adjustRightInd w:val="0"/>
               <w:rPr>
                 <w:rFonts w:ascii="Courier New" w:eastAsia="Calibri" w:hAnsi="Courier New" w:cs="Courier New"/>
-                <w:lang w:val="en-US"/>
-              </w:rPr>
-            </w:pPr>
-            <w:r>
-              <w:rPr>
-                <w:rFonts w:ascii="Courier New" w:eastAsia="Calibri" w:hAnsi="Courier New" w:cs="Courier New"/>
-                <w:color w:val="000000"/>
-                <w:sz w:val="20"/>
-                <w:szCs w:val="20"/>
-                <w:lang w:val="en-US"/>
-              </w:rPr>
-              <w:t xml:space="preserve">            </w:t>
+              </w:rPr>
+            </w:pPr>
+            <w:r>
+              <w:rPr>
+                <w:rFonts w:ascii="Courier New" w:eastAsia="Calibri" w:hAnsi="Courier New" w:cs="Courier New"/>
+                <w:color w:val="000000"/>
+                <w:sz w:val="20"/>
+                <w:szCs w:val="20"/>
+                <w:lang w:val="en-US"/>
+              </w:rPr>
+              <w:t xml:space="preserve">    </w:t>
+            </w:r>
+            <w:proofErr w:type="spellStart"/>
+            <w:proofErr w:type="gramStart"/>
+            <w:r>
+              <w:rPr>
+                <w:rFonts w:ascii="Courier New" w:eastAsia="Calibri" w:hAnsi="Courier New" w:cs="Courier New"/>
+                <w:color w:val="000000"/>
+                <w:sz w:val="20"/>
+                <w:szCs w:val="20"/>
+              </w:rPr>
+              <w:t>title</w:t>
+            </w:r>
+            <w:proofErr w:type="spellEnd"/>
+            <w:r>
+              <w:rPr>
+                <w:rFonts w:ascii="Courier New" w:eastAsia="Calibri" w:hAnsi="Courier New" w:cs="Courier New"/>
+                <w:color w:val="000000"/>
+                <w:sz w:val="20"/>
+                <w:szCs w:val="20"/>
+              </w:rPr>
+              <w:t>(</w:t>
+            </w:r>
+            <w:proofErr w:type="gramEnd"/>
+            <w:r>
+              <w:rPr>
+                <w:rFonts w:ascii="Courier New" w:eastAsia="Calibri" w:hAnsi="Courier New" w:cs="Courier New"/>
+                <w:color w:val="A020F0"/>
+                <w:sz w:val="20"/>
+                <w:szCs w:val="20"/>
+              </w:rPr>
+              <w:t>'Метод поразрядного поиска'</w:t>
+            </w:r>
+            <w:r>
+              <w:rPr>
+                <w:rFonts w:ascii="Courier New" w:eastAsia="Calibri" w:hAnsi="Courier New" w:cs="Courier New"/>
+                <w:color w:val="000000"/>
+                <w:sz w:val="20"/>
+                <w:szCs w:val="20"/>
+              </w:rPr>
+              <w:t>);</w:t>
             </w:r>
           </w:p>
           <w:p>
@@ -2836,21 +2929,47 @@
               <w:adjustRightInd w:val="0"/>
               <w:rPr>
                 <w:rFonts w:ascii="Courier New" w:eastAsia="Calibri" w:hAnsi="Courier New" w:cs="Courier New"/>
-                <w:color w:val="000000"/>
-                <w:sz w:val="20"/>
-                <w:szCs w:val="20"/>
-                <w:lang w:val="en-US"/>
-              </w:rPr>
-            </w:pPr>
-            <w:r>
-              <w:rPr>
-                <w:rFonts w:ascii="Courier New" w:eastAsia="Calibri" w:hAnsi="Courier New" w:cs="Courier New"/>
-                <w:color w:val="000000"/>
-                <w:sz w:val="20"/>
-                <w:szCs w:val="20"/>
-                <w:lang w:val="en-US"/>
-              </w:rPr>
-              <w:t xml:space="preserve">            delta = (b - a) / 4.0;</w:t>
+              </w:rPr>
+            </w:pPr>
+            <w:r>
+              <w:rPr>
+                <w:rFonts w:ascii="Courier New" w:eastAsia="Calibri" w:hAnsi="Courier New" w:cs="Courier New"/>
+                <w:color w:val="000000"/>
+                <w:sz w:val="20"/>
+                <w:szCs w:val="20"/>
+              </w:rPr>
+              <w:t xml:space="preserve">    </w:t>
+            </w:r>
+            <w:proofErr w:type="spellStart"/>
+            <w:proofErr w:type="gramStart"/>
+            <w:r>
+              <w:rPr>
+                <w:rFonts w:ascii="Courier New" w:eastAsia="Calibri" w:hAnsi="Courier New" w:cs="Courier New"/>
+                <w:color w:val="000000"/>
+                <w:sz w:val="20"/>
+                <w:szCs w:val="20"/>
+              </w:rPr>
+              <w:t>tiledlayout</w:t>
+            </w:r>
+            <w:proofErr w:type="spellEnd"/>
+            <w:r>
+              <w:rPr>
+                <w:rFonts w:ascii="Courier New" w:eastAsia="Calibri" w:hAnsi="Courier New" w:cs="Courier New"/>
+                <w:color w:val="000000"/>
+                <w:sz w:val="20"/>
+                <w:szCs w:val="20"/>
+              </w:rPr>
+              <w:t>(</w:t>
+            </w:r>
+            <w:proofErr w:type="gramEnd"/>
+            <w:r>
+              <w:rPr>
+                <w:rFonts w:ascii="Courier New" w:eastAsia="Calibri" w:hAnsi="Courier New" w:cs="Courier New"/>
+                <w:color w:val="000000"/>
+                <w:sz w:val="20"/>
+                <w:szCs w:val="20"/>
+              </w:rPr>
+              <w:t>2, 2);</w:t>
             </w:r>
           </w:p>
           <w:p>
@@ -2860,9 +2979,17 @@
               <w:adjustRightInd w:val="0"/>
               <w:rPr>
                 <w:rFonts w:ascii="Courier New" w:eastAsia="Calibri" w:hAnsi="Courier New" w:cs="Courier New"/>
-                <w:lang w:val="en-US"/>
-              </w:rPr>
-            </w:pPr>
+              </w:rPr>
+            </w:pPr>
+            <w:r>
+              <w:rPr>
+                <w:rFonts w:ascii="Courier New" w:eastAsia="Calibri" w:hAnsi="Courier New" w:cs="Courier New"/>
+                <w:color w:val="000000"/>
+                <w:sz w:val="20"/>
+                <w:szCs w:val="20"/>
+              </w:rPr>
+              <w:t xml:space="preserve">    </w:t>
+            </w:r>
           </w:p>
           <w:p>
             <w:pPr>
@@ -2871,21 +2998,76 @@
               <w:adjustRightInd w:val="0"/>
               <w:rPr>
                 <w:rFonts w:ascii="Courier New" w:eastAsia="Calibri" w:hAnsi="Courier New" w:cs="Courier New"/>
-                <w:color w:val="000000"/>
-                <w:sz w:val="20"/>
-                <w:szCs w:val="20"/>
-                <w:lang w:val="en-US"/>
-              </w:rPr>
-            </w:pPr>
-            <w:r>
-              <w:rPr>
-                <w:rFonts w:ascii="Courier New" w:eastAsia="Calibri" w:hAnsi="Courier New" w:cs="Courier New"/>
-                <w:color w:val="000000"/>
-                <w:sz w:val="20"/>
-                <w:szCs w:val="20"/>
-                <w:lang w:val="en-US"/>
-              </w:rPr>
-              <w:t xml:space="preserve">            x0 = a; </w:t>
+              </w:rPr>
+            </w:pPr>
+            <w:r>
+              <w:rPr>
+                <w:rFonts w:ascii="Courier New" w:eastAsia="Calibri" w:hAnsi="Courier New" w:cs="Courier New"/>
+                <w:color w:val="000000"/>
+                <w:sz w:val="20"/>
+                <w:szCs w:val="20"/>
+              </w:rPr>
+              <w:t xml:space="preserve">    </w:t>
+            </w:r>
+            <w:proofErr w:type="spellStart"/>
+            <w:r>
+              <w:rPr>
+                <w:rFonts w:ascii="Courier New" w:eastAsia="Calibri" w:hAnsi="Courier New" w:cs="Courier New"/>
+                <w:color w:val="0000FF"/>
+                <w:sz w:val="20"/>
+                <w:szCs w:val="20"/>
+              </w:rPr>
+              <w:t>for</w:t>
+            </w:r>
+            <w:proofErr w:type="spellEnd"/>
+            <w:r>
+              <w:rPr>
+                <w:rFonts w:ascii="Courier New" w:eastAsia="Calibri" w:hAnsi="Courier New" w:cs="Courier New"/>
+                <w:color w:val="000000"/>
+                <w:sz w:val="20"/>
+                <w:szCs w:val="20"/>
+              </w:rPr>
+              <w:t xml:space="preserve"> i = </w:t>
+            </w:r>
+            <w:proofErr w:type="gramStart"/>
+            <w:r>
+              <w:rPr>
+                <w:rFonts w:ascii="Courier New" w:eastAsia="Calibri" w:hAnsi="Courier New" w:cs="Courier New"/>
+                <w:color w:val="000000"/>
+                <w:sz w:val="20"/>
+                <w:szCs w:val="20"/>
+              </w:rPr>
+              <w:t>1:length</w:t>
+            </w:r>
+            <w:proofErr w:type="gramEnd"/>
+            <w:r>
+              <w:rPr>
+                <w:rFonts w:ascii="Courier New" w:eastAsia="Calibri" w:hAnsi="Courier New" w:cs="Courier New"/>
+                <w:color w:val="000000"/>
+                <w:sz w:val="20"/>
+                <w:szCs w:val="20"/>
+              </w:rPr>
+              <w:t>(</w:t>
+            </w:r>
+            <w:proofErr w:type="spellStart"/>
+            <w:r>
+              <w:rPr>
+                <w:rFonts w:ascii="Courier New" w:eastAsia="Calibri" w:hAnsi="Courier New" w:cs="Courier New"/>
+                <w:color w:val="000000"/>
+                <w:sz w:val="20"/>
+                <w:szCs w:val="20"/>
+              </w:rPr>
+              <w:t>eps</w:t>
+            </w:r>
+            <w:proofErr w:type="spellEnd"/>
+            <w:r>
+              <w:rPr>
+                <w:rFonts w:ascii="Courier New" w:eastAsia="Calibri" w:hAnsi="Courier New" w:cs="Courier New"/>
+                <w:color w:val="000000"/>
+                <w:sz w:val="20"/>
+                <w:szCs w:val="20"/>
+              </w:rPr>
+              <w:t>)</w:t>
             </w:r>
           </w:p>
           <w:p>
@@ -2895,30 +3077,25 @@
               <w:adjustRightInd w:val="0"/>
               <w:rPr>
                 <w:rFonts w:ascii="Courier New" w:eastAsia="Calibri" w:hAnsi="Courier New" w:cs="Courier New"/>
-                <w:color w:val="000000"/>
-                <w:sz w:val="20"/>
-                <w:szCs w:val="20"/>
-                <w:lang w:val="en-US"/>
-              </w:rPr>
-            </w:pPr>
-            <w:r>
-              <w:rPr>
-                <w:rFonts w:ascii="Courier New" w:eastAsia="Calibri" w:hAnsi="Courier New" w:cs="Courier New"/>
-                <w:color w:val="000000"/>
-                <w:sz w:val="20"/>
-                <w:szCs w:val="20"/>
-              </w:rPr>
-              <w:t xml:space="preserve">            </w:t>
-            </w:r>
-            <w:r>
-              <w:rPr>
-                <w:rFonts w:ascii="Courier New" w:eastAsia="Calibri" w:hAnsi="Courier New" w:cs="Courier New"/>
-                <w:color w:val="000000"/>
-                <w:sz w:val="20"/>
-                <w:szCs w:val="20"/>
-                <w:lang w:val="en-US"/>
-              </w:rPr>
-              <w:t>f0 = f(x0);</w:t>
+              </w:rPr>
+            </w:pPr>
+            <w:r>
+              <w:rPr>
+                <w:rFonts w:ascii="Courier New" w:eastAsia="Calibri" w:hAnsi="Courier New" w:cs="Courier New"/>
+                <w:color w:val="000000"/>
+                <w:sz w:val="20"/>
+                <w:szCs w:val="20"/>
+              </w:rPr>
+              <w:t xml:space="preserve">        </w:t>
+            </w:r>
+            <w:r>
+              <w:rPr>
+                <w:rFonts w:ascii="Courier New" w:eastAsia="Calibri" w:hAnsi="Courier New" w:cs="Courier New"/>
+                <w:color w:val="3C763D"/>
+                <w:sz w:val="20"/>
+                <w:szCs w:val="20"/>
+              </w:rPr>
+              <w:t>% Вычисление точки минимума и минимума функции</w:t>
             </w:r>
           </w:p>
           <w:p>
@@ -2931,6 +3108,69 @@
                 <w:lang w:val="en-US"/>
               </w:rPr>
             </w:pPr>
+            <w:r>
+              <w:rPr>
+                <w:rFonts w:ascii="Courier New" w:eastAsia="Calibri" w:hAnsi="Courier New" w:cs="Courier New"/>
+                <w:color w:val="000000"/>
+                <w:sz w:val="20"/>
+                <w:szCs w:val="20"/>
+              </w:rPr>
+              <w:t xml:space="preserve">        </w:t>
+            </w:r>
+            <w:r>
+              <w:rPr>
+                <w:rFonts w:ascii="Courier New" w:eastAsia="Calibri" w:hAnsi="Courier New" w:cs="Courier New"/>
+                <w:color w:val="000000"/>
+                <w:sz w:val="20"/>
+                <w:szCs w:val="20"/>
+                <w:lang w:val="en-US"/>
+              </w:rPr>
+              <w:t xml:space="preserve">[X0, F0, X_S, F_S] = </w:t>
+            </w:r>
+            <w:proofErr w:type="spellStart"/>
+            <w:r>
+              <w:rPr>
+                <w:rFonts w:ascii="Courier New" w:eastAsia="Calibri" w:hAnsi="Courier New" w:cs="Courier New"/>
+                <w:color w:val="000000"/>
+                <w:sz w:val="20"/>
+                <w:szCs w:val="20"/>
+                <w:lang w:val="en-US"/>
+              </w:rPr>
+              <w:t>BitwiseSearch</w:t>
+            </w:r>
+            <w:proofErr w:type="spellEnd"/>
+            <w:r>
+              <w:rPr>
+                <w:rFonts w:ascii="Courier New" w:eastAsia="Calibri" w:hAnsi="Courier New" w:cs="Courier New"/>
+                <w:color w:val="000000"/>
+                <w:sz w:val="20"/>
+                <w:szCs w:val="20"/>
+                <w:lang w:val="en-US"/>
+              </w:rPr>
+              <w:t>(0, 1, f, eps(</w:t>
+            </w:r>
+            <w:proofErr w:type="spellStart"/>
+            <w:r>
+              <w:rPr>
+                <w:rFonts w:ascii="Courier New" w:eastAsia="Calibri" w:hAnsi="Courier New" w:cs="Courier New"/>
+                <w:color w:val="000000"/>
+                <w:sz w:val="20"/>
+                <w:szCs w:val="20"/>
+                <w:lang w:val="en-US"/>
+              </w:rPr>
+              <w:t>i</w:t>
+            </w:r>
+            <w:proofErr w:type="spellEnd"/>
+            <w:r>
+              <w:rPr>
+                <w:rFonts w:ascii="Courier New" w:eastAsia="Calibri" w:hAnsi="Courier New" w:cs="Courier New"/>
+                <w:color w:val="000000"/>
+                <w:sz w:val="20"/>
+                <w:szCs w:val="20"/>
+                <w:lang w:val="en-US"/>
+              </w:rPr>
+              <w:t>));</w:t>
+            </w:r>
           </w:p>
           <w:p>
             <w:pPr>
@@ -2939,21 +3179,18 @@
               <w:adjustRightInd w:val="0"/>
               <w:rPr>
                 <w:rFonts w:ascii="Courier New" w:eastAsia="Calibri" w:hAnsi="Courier New" w:cs="Courier New"/>
-                <w:color w:val="000000"/>
-                <w:sz w:val="20"/>
-                <w:szCs w:val="20"/>
-                <w:lang w:val="en-US"/>
-              </w:rPr>
-            </w:pPr>
-            <w:r>
-              <w:rPr>
-                <w:rFonts w:ascii="Courier New" w:eastAsia="Calibri" w:hAnsi="Courier New" w:cs="Courier New"/>
-                <w:color w:val="000000"/>
-                <w:sz w:val="20"/>
-                <w:szCs w:val="20"/>
-                <w:lang w:val="en-US"/>
-              </w:rPr>
-              <w:t xml:space="preserve">            x1 = x0; </w:t>
+                <w:lang w:val="en-US"/>
+              </w:rPr>
+            </w:pPr>
+            <w:r>
+              <w:rPr>
+                <w:rFonts w:ascii="Courier New" w:eastAsia="Calibri" w:hAnsi="Courier New" w:cs="Courier New"/>
+                <w:color w:val="000000"/>
+                <w:sz w:val="20"/>
+                <w:szCs w:val="20"/>
+                <w:lang w:val="en-US"/>
+              </w:rPr>
+              <w:t xml:space="preserve">        </w:t>
             </w:r>
           </w:p>
           <w:p>
@@ -2963,27 +3200,26 @@
               <w:adjustRightInd w:val="0"/>
               <w:rPr>
                 <w:rFonts w:ascii="Courier New" w:eastAsia="Calibri" w:hAnsi="Courier New" w:cs="Courier New"/>
-                <w:lang w:val="en-US"/>
-              </w:rPr>
-            </w:pPr>
-            <w:r>
-              <w:rPr>
-                <w:rFonts w:ascii="Courier New" w:eastAsia="Calibri" w:hAnsi="Courier New" w:cs="Courier New"/>
-                <w:color w:val="000000"/>
-                <w:sz w:val="20"/>
-                <w:szCs w:val="20"/>
-              </w:rPr>
-              <w:t xml:space="preserve">            </w:t>
-            </w:r>
-            <w:r>
-              <w:rPr>
-                <w:rFonts w:ascii="Courier New" w:eastAsia="Calibri" w:hAnsi="Courier New" w:cs="Courier New"/>
-                <w:color w:val="000000"/>
-                <w:sz w:val="20"/>
-                <w:szCs w:val="20"/>
-                <w:lang w:val="en-US"/>
-              </w:rPr>
-              <w:t>f1 = f0;</w:t>
+              </w:rPr>
+            </w:pPr>
+            <w:r>
+              <w:rPr>
+                <w:rFonts w:ascii="Courier New" w:eastAsia="Calibri" w:hAnsi="Courier New" w:cs="Courier New"/>
+                <w:color w:val="000000"/>
+                <w:sz w:val="20"/>
+                <w:szCs w:val="20"/>
+                <w:lang w:val="en-US"/>
+              </w:rPr>
+              <w:t xml:space="preserve">        </w:t>
+            </w:r>
+            <w:r>
+              <w:rPr>
+                <w:rFonts w:ascii="Courier New" w:eastAsia="Calibri" w:hAnsi="Courier New" w:cs="Courier New"/>
+                <w:color w:val="3C763D"/>
+                <w:sz w:val="20"/>
+                <w:szCs w:val="20"/>
+              </w:rPr>
+              <w:t>% Вывод строки таблицы результатов вычислений</w:t>
             </w:r>
           </w:p>
           <w:p>
@@ -2993,18 +3229,63 @@
               <w:adjustRightInd w:val="0"/>
               <w:rPr>
                 <w:rFonts w:ascii="Courier New" w:eastAsia="Calibri" w:hAnsi="Courier New" w:cs="Courier New"/>
-                <w:lang w:val="en-US"/>
-              </w:rPr>
-            </w:pPr>
-            <w:r>
-              <w:rPr>
-                <w:rFonts w:ascii="Courier New" w:eastAsia="Calibri" w:hAnsi="Courier New" w:cs="Courier New"/>
-                <w:color w:val="000000"/>
-                <w:sz w:val="20"/>
-                <w:szCs w:val="20"/>
-                <w:lang w:val="en-US"/>
-              </w:rPr>
-              <w:t xml:space="preserve">            </w:t>
+              </w:rPr>
+            </w:pPr>
+            <w:r>
+              <w:rPr>
+                <w:rFonts w:ascii="Courier New" w:eastAsia="Calibri" w:hAnsi="Courier New" w:cs="Courier New"/>
+                <w:color w:val="000000"/>
+                <w:sz w:val="20"/>
+                <w:szCs w:val="20"/>
+              </w:rPr>
+              <w:t xml:space="preserve">        </w:t>
+            </w:r>
+            <w:proofErr w:type="spellStart"/>
+            <w:r>
+              <w:rPr>
+                <w:rFonts w:ascii="Courier New" w:eastAsia="Calibri" w:hAnsi="Courier New" w:cs="Courier New"/>
+                <w:color w:val="000000"/>
+                <w:sz w:val="20"/>
+                <w:szCs w:val="20"/>
+              </w:rPr>
+              <w:t>fprintf</w:t>
+            </w:r>
+            <w:proofErr w:type="spellEnd"/>
+            <w:r>
+              <w:rPr>
+                <w:rFonts w:ascii="Courier New" w:eastAsia="Calibri" w:hAnsi="Courier New" w:cs="Courier New"/>
+                <w:color w:val="000000"/>
+                <w:sz w:val="20"/>
+                <w:szCs w:val="20"/>
+              </w:rPr>
+              <w:t>(</w:t>
+            </w:r>
+            <w:r>
+              <w:rPr>
+                <w:rFonts w:ascii="Courier New" w:eastAsia="Calibri" w:hAnsi="Courier New" w:cs="Courier New"/>
+                <w:color w:val="A020F0"/>
+                <w:sz w:val="20"/>
+                <w:szCs w:val="20"/>
+              </w:rPr>
+              <w:t>"%2i | %5f | %2i | %5.5f | %5.5f\n"</w:t>
+            </w:r>
+            <w:r>
+              <w:rPr>
+                <w:rFonts w:ascii="Courier New" w:eastAsia="Calibri" w:hAnsi="Courier New" w:cs="Courier New"/>
+                <w:color w:val="000000"/>
+                <w:sz w:val="20"/>
+                <w:szCs w:val="20"/>
+              </w:rPr>
+              <w:t xml:space="preserve">, </w:t>
+            </w:r>
+            <w:r>
+              <w:rPr>
+                <w:rFonts w:ascii="Courier New" w:eastAsia="Calibri" w:hAnsi="Courier New" w:cs="Courier New"/>
+                <w:color w:val="0000FF"/>
+                <w:sz w:val="20"/>
+                <w:szCs w:val="20"/>
+              </w:rPr>
+              <w:t>...</w:t>
             </w:r>
           </w:p>
           <w:p>
@@ -3023,30 +3304,9 @@
                 <w:color w:val="000000"/>
                 <w:sz w:val="20"/>
                 <w:szCs w:val="20"/>
-                <w:lang w:val="en-US"/>
               </w:rPr>
               <w:t xml:space="preserve">            </w:t>
             </w:r>
-            <w:r>
-              <w:rPr>
-                <w:rFonts w:ascii="Courier New" w:eastAsia="Calibri" w:hAnsi="Courier New" w:cs="Courier New"/>
-                <w:color w:val="0000FF"/>
-                <w:sz w:val="20"/>
-                <w:szCs w:val="20"/>
-                <w:lang w:val="en-US"/>
-              </w:rPr>
-              <w:t>while</w:t>
-            </w:r>
-            <w:r>
-              <w:rPr>
-                <w:rFonts w:ascii="Courier New" w:eastAsia="Calibri" w:hAnsi="Courier New" w:cs="Courier New"/>
-                <w:color w:val="000000"/>
-                <w:sz w:val="20"/>
-                <w:szCs w:val="20"/>
-                <w:lang w:val="en-US"/>
-              </w:rPr>
-              <w:t xml:space="preserve"> abs(delta) &gt; </w:t>
-            </w:r>
             <w:proofErr w:type="spellStart"/>
             <w:r>
               <w:rPr>
@@ -3056,9 +3316,41 @@
                 <w:szCs w:val="20"/>
                 <w:lang w:val="en-US"/>
               </w:rPr>
-              <w:t>BitwiseSearch.Eps</w:t>
+              <w:t>i</w:t>
             </w:r>
             <w:proofErr w:type="spellEnd"/>
+            <w:r>
+              <w:rPr>
+                <w:rFonts w:ascii="Courier New" w:eastAsia="Calibri" w:hAnsi="Courier New" w:cs="Courier New"/>
+                <w:color w:val="000000"/>
+                <w:sz w:val="20"/>
+                <w:szCs w:val="20"/>
+                <w:lang w:val="en-US"/>
+              </w:rPr>
+              <w:t>, eps(</w:t>
+            </w:r>
+            <w:proofErr w:type="spellStart"/>
+            <w:r>
+              <w:rPr>
+                <w:rFonts w:ascii="Courier New" w:eastAsia="Calibri" w:hAnsi="Courier New" w:cs="Courier New"/>
+                <w:color w:val="000000"/>
+                <w:sz w:val="20"/>
+                <w:szCs w:val="20"/>
+                <w:lang w:val="en-US"/>
+              </w:rPr>
+              <w:t>i</w:t>
+            </w:r>
+            <w:proofErr w:type="spellEnd"/>
+            <w:r>
+              <w:rPr>
+                <w:rFonts w:ascii="Courier New" w:eastAsia="Calibri" w:hAnsi="Courier New" w:cs="Courier New"/>
+                <w:color w:val="000000"/>
+                <w:sz w:val="20"/>
+                <w:szCs w:val="20"/>
+                <w:lang w:val="en-US"/>
+              </w:rPr>
+              <w:t>), length(X_S), X0, F0);</w:t>
+            </w:r>
           </w:p>
           <w:p>
             <w:pPr>
@@ -3078,7 +3370,7 @@
                 <w:szCs w:val="20"/>
                 <w:lang w:val="en-US"/>
               </w:rPr>
-              <w:t xml:space="preserve">                X_S = [X_S, x0];</w:t>
+              <w:t xml:space="preserve">        </w:t>
             </w:r>
           </w:p>
           <w:p>
@@ -3088,18 +3380,26 @@
               <w:adjustRightInd w:val="0"/>
               <w:rPr>
                 <w:rFonts w:ascii="Courier New" w:eastAsia="Calibri" w:hAnsi="Courier New" w:cs="Courier New"/>
-                <w:lang w:val="en-US"/>
-              </w:rPr>
-            </w:pPr>
-            <w:r>
-              <w:rPr>
-                <w:rFonts w:ascii="Courier New" w:eastAsia="Calibri" w:hAnsi="Courier New" w:cs="Courier New"/>
-                <w:color w:val="000000"/>
-                <w:sz w:val="20"/>
-                <w:szCs w:val="20"/>
-                <w:lang w:val="en-US"/>
-              </w:rPr>
-              <w:t xml:space="preserve">                F_S = [F_S, f0];</w:t>
+              </w:rPr>
+            </w:pPr>
+            <w:r>
+              <w:rPr>
+                <w:rFonts w:ascii="Courier New" w:eastAsia="Calibri" w:hAnsi="Courier New" w:cs="Courier New"/>
+                <w:color w:val="000000"/>
+                <w:sz w:val="20"/>
+                <w:szCs w:val="20"/>
+                <w:lang w:val="en-US"/>
+              </w:rPr>
+              <w:t xml:space="preserve">        </w:t>
+            </w:r>
+            <w:r>
+              <w:rPr>
+                <w:rFonts w:ascii="Courier New" w:eastAsia="Calibri" w:hAnsi="Courier New" w:cs="Courier New"/>
+                <w:color w:val="3C763D"/>
+                <w:sz w:val="20"/>
+                <w:szCs w:val="20"/>
+              </w:rPr>
+              <w:t>% Вывод графика для данной точности</w:t>
             </w:r>
           </w:p>
           <w:p>
@@ -3109,18 +3409,56 @@
               <w:adjustRightInd w:val="0"/>
               <w:rPr>
                 <w:rFonts w:ascii="Courier New" w:eastAsia="Calibri" w:hAnsi="Courier New" w:cs="Courier New"/>
-                <w:lang w:val="en-US"/>
-              </w:rPr>
-            </w:pPr>
-            <w:r>
-              <w:rPr>
-                <w:rFonts w:ascii="Courier New" w:eastAsia="Calibri" w:hAnsi="Courier New" w:cs="Courier New"/>
-                <w:color w:val="000000"/>
-                <w:sz w:val="20"/>
-                <w:szCs w:val="20"/>
-                <w:lang w:val="en-US"/>
-              </w:rPr>
-              <w:t xml:space="preserve">                </w:t>
+              </w:rPr>
+            </w:pPr>
+            <w:r>
+              <w:rPr>
+                <w:rFonts w:ascii="Courier New" w:eastAsia="Calibri" w:hAnsi="Courier New" w:cs="Courier New"/>
+                <w:color w:val="000000"/>
+                <w:sz w:val="20"/>
+                <w:szCs w:val="20"/>
+              </w:rPr>
+              <w:t xml:space="preserve">        </w:t>
+            </w:r>
+            <w:proofErr w:type="spellStart"/>
+            <w:r>
+              <w:rPr>
+                <w:rFonts w:ascii="Courier New" w:eastAsia="Calibri" w:hAnsi="Courier New" w:cs="Courier New"/>
+                <w:color w:val="000000"/>
+                <w:sz w:val="20"/>
+                <w:szCs w:val="20"/>
+              </w:rPr>
+              <w:t>ax</w:t>
+            </w:r>
+            <w:proofErr w:type="spellEnd"/>
+            <w:r>
+              <w:rPr>
+                <w:rFonts w:ascii="Courier New" w:eastAsia="Calibri" w:hAnsi="Courier New" w:cs="Courier New"/>
+                <w:color w:val="000000"/>
+                <w:sz w:val="20"/>
+                <w:szCs w:val="20"/>
+              </w:rPr>
+              <w:t xml:space="preserve"> = </w:t>
+            </w:r>
+            <w:proofErr w:type="spellStart"/>
+            <w:r>
+              <w:rPr>
+                <w:rFonts w:ascii="Courier New" w:eastAsia="Calibri" w:hAnsi="Courier New" w:cs="Courier New"/>
+                <w:color w:val="000000"/>
+                <w:sz w:val="20"/>
+                <w:szCs w:val="20"/>
+              </w:rPr>
+              <w:t>nexttile</w:t>
+            </w:r>
+            <w:proofErr w:type="spellEnd"/>
+            <w:r>
+              <w:rPr>
+                <w:rFonts w:ascii="Courier New" w:eastAsia="Calibri" w:hAnsi="Courier New" w:cs="Courier New"/>
+                <w:color w:val="000000"/>
+                <w:sz w:val="20"/>
+                <w:szCs w:val="20"/>
+              </w:rPr>
+              <w:t>;</w:t>
             </w:r>
           </w:p>
           <w:p>
@@ -3130,21 +3468,25 @@
               <w:adjustRightInd w:val="0"/>
               <w:rPr>
                 <w:rFonts w:ascii="Courier New" w:eastAsia="Calibri" w:hAnsi="Courier New" w:cs="Courier New"/>
-                <w:color w:val="000000"/>
-                <w:sz w:val="20"/>
-                <w:szCs w:val="20"/>
-                <w:lang w:val="en-US"/>
-              </w:rPr>
-            </w:pPr>
-            <w:r>
-              <w:rPr>
-                <w:rFonts w:ascii="Courier New" w:eastAsia="Calibri" w:hAnsi="Courier New" w:cs="Courier New"/>
-                <w:color w:val="000000"/>
-                <w:sz w:val="20"/>
-                <w:szCs w:val="20"/>
-                <w:lang w:val="en-US"/>
-              </w:rPr>
-              <w:t xml:space="preserve">                x0 = x1; </w:t>
+              </w:rPr>
+            </w:pPr>
+            <w:r>
+              <w:rPr>
+                <w:rFonts w:ascii="Courier New" w:eastAsia="Calibri" w:hAnsi="Courier New" w:cs="Courier New"/>
+                <w:color w:val="000000"/>
+                <w:sz w:val="20"/>
+                <w:szCs w:val="20"/>
+              </w:rPr>
+              <w:t xml:space="preserve">        </w:t>
+            </w:r>
+            <w:r>
+              <w:rPr>
+                <w:rFonts w:ascii="Courier New" w:eastAsia="Calibri" w:hAnsi="Courier New" w:cs="Courier New"/>
+                <w:color w:val="3C763D"/>
+                <w:sz w:val="20"/>
+                <w:szCs w:val="20"/>
+              </w:rPr>
+              <w:t>% Целевая функция</w:t>
             </w:r>
           </w:p>
           <w:p>
@@ -3154,30 +3496,92 @@
               <w:adjustRightInd w:val="0"/>
               <w:rPr>
                 <w:rFonts w:ascii="Courier New" w:eastAsia="Calibri" w:hAnsi="Courier New" w:cs="Courier New"/>
-                <w:color w:val="000000"/>
-                <w:sz w:val="20"/>
-                <w:szCs w:val="20"/>
-                <w:lang w:val="en-US"/>
-              </w:rPr>
-            </w:pPr>
-            <w:r>
-              <w:rPr>
-                <w:rFonts w:ascii="Courier New" w:eastAsia="Calibri" w:hAnsi="Courier New" w:cs="Courier New"/>
-                <w:color w:val="000000"/>
-                <w:sz w:val="20"/>
-                <w:szCs w:val="20"/>
-              </w:rPr>
-              <w:t xml:space="preserve">                </w:t>
-            </w:r>
-            <w:r>
-              <w:rPr>
-                <w:rFonts w:ascii="Courier New" w:eastAsia="Calibri" w:hAnsi="Courier New" w:cs="Courier New"/>
-                <w:color w:val="000000"/>
-                <w:sz w:val="20"/>
-                <w:szCs w:val="20"/>
-                <w:lang w:val="en-US"/>
-              </w:rPr>
-              <w:t>f0 = f1;</w:t>
+              </w:rPr>
+            </w:pPr>
+            <w:r>
+              <w:rPr>
+                <w:rFonts w:ascii="Courier New" w:eastAsia="Calibri" w:hAnsi="Courier New" w:cs="Courier New"/>
+                <w:color w:val="000000"/>
+                <w:sz w:val="20"/>
+                <w:szCs w:val="20"/>
+              </w:rPr>
+              <w:t xml:space="preserve">        </w:t>
+            </w:r>
+            <w:proofErr w:type="spellStart"/>
+            <w:r>
+              <w:rPr>
+                <w:rFonts w:ascii="Courier New" w:eastAsia="Calibri" w:hAnsi="Courier New" w:cs="Courier New"/>
+                <w:color w:val="000000"/>
+                <w:sz w:val="20"/>
+                <w:szCs w:val="20"/>
+              </w:rPr>
+              <w:t>plot</w:t>
+            </w:r>
+            <w:proofErr w:type="spellEnd"/>
+            <w:r>
+              <w:rPr>
+                <w:rFonts w:ascii="Courier New" w:eastAsia="Calibri" w:hAnsi="Courier New" w:cs="Courier New"/>
+                <w:color w:val="000000"/>
+                <w:sz w:val="20"/>
+                <w:szCs w:val="20"/>
+              </w:rPr>
+              <w:t>(</w:t>
+            </w:r>
+            <w:proofErr w:type="spellStart"/>
+            <w:r>
+              <w:rPr>
+                <w:rFonts w:ascii="Courier New" w:eastAsia="Calibri" w:hAnsi="Courier New" w:cs="Courier New"/>
+                <w:color w:val="000000"/>
+                <w:sz w:val="20"/>
+                <w:szCs w:val="20"/>
+              </w:rPr>
+              <w:t>ax</w:t>
+            </w:r>
+            <w:proofErr w:type="spellEnd"/>
+            <w:r>
+              <w:rPr>
+                <w:rFonts w:ascii="Courier New" w:eastAsia="Calibri" w:hAnsi="Courier New" w:cs="Courier New"/>
+                <w:color w:val="000000"/>
+                <w:sz w:val="20"/>
+                <w:szCs w:val="20"/>
+              </w:rPr>
+              <w:t xml:space="preserve">, X, Y, </w:t>
+            </w:r>
+            <w:r>
+              <w:rPr>
+                <w:rFonts w:ascii="Courier New" w:eastAsia="Calibri" w:hAnsi="Courier New" w:cs="Courier New"/>
+                <w:color w:val="A020F0"/>
+                <w:sz w:val="20"/>
+                <w:szCs w:val="20"/>
+              </w:rPr>
+              <w:t>'-b'</w:t>
+            </w:r>
+            <w:r>
+              <w:rPr>
+                <w:rFonts w:ascii="Courier New" w:eastAsia="Calibri" w:hAnsi="Courier New" w:cs="Courier New"/>
+                <w:color w:val="000000"/>
+                <w:sz w:val="20"/>
+                <w:szCs w:val="20"/>
+              </w:rPr>
+              <w:t>,</w:t>
+            </w:r>
+            <w:r>
+              <w:rPr>
+                <w:rFonts w:ascii="Courier New" w:eastAsia="Calibri" w:hAnsi="Courier New" w:cs="Courier New"/>
+                <w:color w:val="A020F0"/>
+                <w:sz w:val="20"/>
+                <w:szCs w:val="20"/>
+              </w:rPr>
+              <w:t>'LineWidth'</w:t>
+            </w:r>
+            <w:r>
+              <w:rPr>
+                <w:rFonts w:ascii="Courier New" w:eastAsia="Calibri" w:hAnsi="Courier New" w:cs="Courier New"/>
+                <w:color w:val="000000"/>
+                <w:sz w:val="20"/>
+                <w:szCs w:val="20"/>
+              </w:rPr>
+              <w:t>,1.5);</w:t>
             </w:r>
           </w:p>
           <w:p>
@@ -3187,9 +3591,57 @@
               <w:adjustRightInd w:val="0"/>
               <w:rPr>
                 <w:rFonts w:ascii="Courier New" w:eastAsia="Calibri" w:hAnsi="Courier New" w:cs="Courier New"/>
-                <w:lang w:val="en-US"/>
-              </w:rPr>
-            </w:pPr>
+              </w:rPr>
+            </w:pPr>
+            <w:r>
+              <w:rPr>
+                <w:rFonts w:ascii="Courier New" w:eastAsia="Calibri" w:hAnsi="Courier New" w:cs="Courier New"/>
+                <w:color w:val="000000"/>
+                <w:sz w:val="20"/>
+                <w:szCs w:val="20"/>
+              </w:rPr>
+              <w:t xml:space="preserve">        </w:t>
+            </w:r>
+            <w:proofErr w:type="spellStart"/>
+            <w:r>
+              <w:rPr>
+                <w:rFonts w:ascii="Courier New" w:eastAsia="Calibri" w:hAnsi="Courier New" w:cs="Courier New"/>
+                <w:color w:val="000000"/>
+                <w:sz w:val="20"/>
+                <w:szCs w:val="20"/>
+              </w:rPr>
+              <w:t>hold</w:t>
+            </w:r>
+            <w:proofErr w:type="spellEnd"/>
+            <w:r>
+              <w:rPr>
+                <w:rFonts w:ascii="Courier New" w:eastAsia="Calibri" w:hAnsi="Courier New" w:cs="Courier New"/>
+                <w:color w:val="000000"/>
+                <w:sz w:val="20"/>
+                <w:szCs w:val="20"/>
+              </w:rPr>
+              <w:t xml:space="preserve"> </w:t>
+            </w:r>
+            <w:proofErr w:type="spellStart"/>
+            <w:r>
+              <w:rPr>
+                <w:rFonts w:ascii="Courier New" w:eastAsia="Calibri" w:hAnsi="Courier New" w:cs="Courier New"/>
+                <w:color w:val="A020F0"/>
+                <w:sz w:val="20"/>
+                <w:szCs w:val="20"/>
+              </w:rPr>
+              <w:t>on</w:t>
+            </w:r>
+            <w:proofErr w:type="spellEnd"/>
+            <w:r>
+              <w:rPr>
+                <w:rFonts w:ascii="Courier New" w:eastAsia="Calibri" w:hAnsi="Courier New" w:cs="Courier New"/>
+                <w:color w:val="000000"/>
+                <w:sz w:val="20"/>
+                <w:szCs w:val="20"/>
+              </w:rPr>
+              <w:t>;</w:t>
+            </w:r>
           </w:p>
           <w:p>
             <w:pPr>
@@ -3198,18 +3650,25 @@
               <w:adjustRightInd w:val="0"/>
               <w:rPr>
                 <w:rFonts w:ascii="Courier New" w:eastAsia="Calibri" w:hAnsi="Courier New" w:cs="Courier New"/>
-                <w:lang w:val="en-US"/>
-              </w:rPr>
-            </w:pPr>
-            <w:r>
-              <w:rPr>
-                <w:rFonts w:ascii="Courier New" w:eastAsia="Calibri" w:hAnsi="Courier New" w:cs="Courier New"/>
-                <w:color w:val="000000"/>
-                <w:sz w:val="20"/>
-                <w:szCs w:val="20"/>
-                <w:lang w:val="en-US"/>
-              </w:rPr>
-              <w:t xml:space="preserve">                x1 = x0 + delta;</w:t>
+              </w:rPr>
+            </w:pPr>
+            <w:r>
+              <w:rPr>
+                <w:rFonts w:ascii="Courier New" w:eastAsia="Calibri" w:hAnsi="Courier New" w:cs="Courier New"/>
+                <w:color w:val="000000"/>
+                <w:sz w:val="20"/>
+                <w:szCs w:val="20"/>
+              </w:rPr>
+              <w:t xml:space="preserve">        </w:t>
+            </w:r>
+            <w:r>
+              <w:rPr>
+                <w:rFonts w:ascii="Courier New" w:eastAsia="Calibri" w:hAnsi="Courier New" w:cs="Courier New"/>
+                <w:color w:val="3C763D"/>
+                <w:sz w:val="20"/>
+                <w:szCs w:val="20"/>
+              </w:rPr>
+              <w:t>% Последовательность приближений</w:t>
             </w:r>
           </w:p>
           <w:p>
@@ -3219,18 +3678,112 @@
               <w:adjustRightInd w:val="0"/>
               <w:rPr>
                 <w:rFonts w:ascii="Courier New" w:eastAsia="Calibri" w:hAnsi="Courier New" w:cs="Courier New"/>
-                <w:lang w:val="en-US"/>
-              </w:rPr>
-            </w:pPr>
-            <w:r>
-              <w:rPr>
-                <w:rFonts w:ascii="Courier New" w:eastAsia="Calibri" w:hAnsi="Courier New" w:cs="Courier New"/>
-                <w:color w:val="000000"/>
-                <w:sz w:val="20"/>
-                <w:szCs w:val="20"/>
-                <w:lang w:val="en-US"/>
-              </w:rPr>
-              <w:t xml:space="preserve">                f1 = f(x1);</w:t>
+              </w:rPr>
+            </w:pPr>
+            <w:r>
+              <w:rPr>
+                <w:rFonts w:ascii="Courier New" w:eastAsia="Calibri" w:hAnsi="Courier New" w:cs="Courier New"/>
+                <w:color w:val="000000"/>
+                <w:sz w:val="20"/>
+                <w:szCs w:val="20"/>
+              </w:rPr>
+              <w:t xml:space="preserve">        </w:t>
+            </w:r>
+            <w:proofErr w:type="spellStart"/>
+            <w:r>
+              <w:rPr>
+                <w:rFonts w:ascii="Courier New" w:eastAsia="Calibri" w:hAnsi="Courier New" w:cs="Courier New"/>
+                <w:color w:val="000000"/>
+                <w:sz w:val="20"/>
+                <w:szCs w:val="20"/>
+              </w:rPr>
+              <w:t>plot</w:t>
+            </w:r>
+            <w:proofErr w:type="spellEnd"/>
+            <w:r>
+              <w:rPr>
+                <w:rFonts w:ascii="Courier New" w:eastAsia="Calibri" w:hAnsi="Courier New" w:cs="Courier New"/>
+                <w:color w:val="000000"/>
+                <w:sz w:val="20"/>
+                <w:szCs w:val="20"/>
+              </w:rPr>
+              <w:t>(</w:t>
+            </w:r>
+            <w:proofErr w:type="spellStart"/>
+            <w:r>
+              <w:rPr>
+                <w:rFonts w:ascii="Courier New" w:eastAsia="Calibri" w:hAnsi="Courier New" w:cs="Courier New"/>
+                <w:color w:val="000000"/>
+                <w:sz w:val="20"/>
+                <w:szCs w:val="20"/>
+              </w:rPr>
+              <w:t>ax</w:t>
+            </w:r>
+            <w:proofErr w:type="spellEnd"/>
+            <w:r>
+              <w:rPr>
+                <w:rFonts w:ascii="Courier New" w:eastAsia="Calibri" w:hAnsi="Courier New" w:cs="Courier New"/>
+                <w:color w:val="000000"/>
+                <w:sz w:val="20"/>
+                <w:szCs w:val="20"/>
+              </w:rPr>
+              <w:t xml:space="preserve">, X_S, F_S, </w:t>
+            </w:r>
+            <w:r>
+              <w:rPr>
+                <w:rFonts w:ascii="Courier New" w:eastAsia="Calibri" w:hAnsi="Courier New" w:cs="Courier New"/>
+                <w:color w:val="A020F0"/>
+                <w:sz w:val="20"/>
+                <w:szCs w:val="20"/>
+              </w:rPr>
+              <w:t>'*g'</w:t>
+            </w:r>
+            <w:r>
+              <w:rPr>
+                <w:rFonts w:ascii="Courier New" w:eastAsia="Calibri" w:hAnsi="Courier New" w:cs="Courier New"/>
+                <w:color w:val="000000"/>
+                <w:sz w:val="20"/>
+                <w:szCs w:val="20"/>
+              </w:rPr>
+              <w:t>,</w:t>
+            </w:r>
+            <w:r>
+              <w:rPr>
+                <w:rFonts w:ascii="Courier New" w:eastAsia="Calibri" w:hAnsi="Courier New" w:cs="Courier New"/>
+                <w:color w:val="A020F0"/>
+                <w:sz w:val="20"/>
+                <w:szCs w:val="20"/>
+              </w:rPr>
+              <w:t>'</w:t>
+            </w:r>
+            <w:proofErr w:type="spellStart"/>
+            <w:r>
+              <w:rPr>
+                <w:rFonts w:ascii="Courier New" w:eastAsia="Calibri" w:hAnsi="Courier New" w:cs="Courier New"/>
+                <w:color w:val="A020F0"/>
+                <w:sz w:val="20"/>
+                <w:szCs w:val="20"/>
+              </w:rPr>
+              <w:t>LineWidth</w:t>
+            </w:r>
+            <w:proofErr w:type="spellEnd"/>
+            <w:r>
+              <w:rPr>
+                <w:rFonts w:ascii="Courier New" w:eastAsia="Calibri" w:hAnsi="Courier New" w:cs="Courier New"/>
+                <w:color w:val="A020F0"/>
+                <w:sz w:val="20"/>
+                <w:szCs w:val="20"/>
+              </w:rPr>
+              <w:t>'</w:t>
+            </w:r>
+            <w:r>
+              <w:rPr>
+                <w:rFonts w:ascii="Courier New" w:eastAsia="Calibri" w:hAnsi="Courier New" w:cs="Courier New"/>
+                <w:color w:val="000000"/>
+                <w:sz w:val="20"/>
+                <w:szCs w:val="20"/>
+              </w:rPr>
+              <w:t>, 2);</w:t>
             </w:r>
           </w:p>
           <w:p>
@@ -3240,18 +3793,25 @@
               <w:adjustRightInd w:val="0"/>
               <w:rPr>
                 <w:rFonts w:ascii="Courier New" w:eastAsia="Calibri" w:hAnsi="Courier New" w:cs="Courier New"/>
-                <w:lang w:val="en-US"/>
-              </w:rPr>
-            </w:pPr>
-            <w:r>
-              <w:rPr>
-                <w:rFonts w:ascii="Courier New" w:eastAsia="Calibri" w:hAnsi="Courier New" w:cs="Courier New"/>
-                <w:color w:val="000000"/>
-                <w:sz w:val="20"/>
-                <w:szCs w:val="20"/>
-                <w:lang w:val="en-US"/>
-              </w:rPr>
-              <w:t xml:space="preserve">                </w:t>
+              </w:rPr>
+            </w:pPr>
+            <w:r>
+              <w:rPr>
+                <w:rFonts w:ascii="Courier New" w:eastAsia="Calibri" w:hAnsi="Courier New" w:cs="Courier New"/>
+                <w:color w:val="000000"/>
+                <w:sz w:val="20"/>
+                <w:szCs w:val="20"/>
+              </w:rPr>
+              <w:t xml:space="preserve">        </w:t>
+            </w:r>
+            <w:r>
+              <w:rPr>
+                <w:rFonts w:ascii="Courier New" w:eastAsia="Calibri" w:hAnsi="Courier New" w:cs="Courier New"/>
+                <w:color w:val="3C763D"/>
+                <w:sz w:val="20"/>
+                <w:szCs w:val="20"/>
+              </w:rPr>
+              <w:t>% Точка минимума</w:t>
             </w:r>
           </w:p>
           <w:p>
@@ -3261,58 +3821,112 @@
               <w:adjustRightInd w:val="0"/>
               <w:rPr>
                 <w:rFonts w:ascii="Courier New" w:eastAsia="Calibri" w:hAnsi="Courier New" w:cs="Courier New"/>
-                <w:lang w:val="en-US"/>
-              </w:rPr>
-            </w:pPr>
-            <w:r>
-              <w:rPr>
-                <w:rFonts w:ascii="Courier New" w:eastAsia="Calibri" w:hAnsi="Courier New" w:cs="Courier New"/>
-                <w:color w:val="000000"/>
-                <w:sz w:val="20"/>
-                <w:szCs w:val="20"/>
-                <w:lang w:val="en-US"/>
-              </w:rPr>
-              <w:t xml:space="preserve">                </w:t>
-            </w:r>
-            <w:r>
-              <w:rPr>
-                <w:rFonts w:ascii="Courier New" w:eastAsia="Calibri" w:hAnsi="Courier New" w:cs="Courier New"/>
-                <w:color w:val="0000FF"/>
-                <w:sz w:val="20"/>
-                <w:szCs w:val="20"/>
-                <w:lang w:val="en-US"/>
-              </w:rPr>
-              <w:t>if</w:t>
-            </w:r>
-            <w:r>
-              <w:rPr>
-                <w:rFonts w:ascii="Courier New" w:eastAsia="Calibri" w:hAnsi="Courier New" w:cs="Courier New"/>
-                <w:color w:val="000000"/>
-                <w:sz w:val="20"/>
-                <w:szCs w:val="20"/>
-                <w:lang w:val="en-US"/>
-              </w:rPr>
-              <w:t xml:space="preserve"> (f1 &lt; f0</w:t>
-            </w:r>
-            <w:r>
-              <w:rPr>
-                <w:rFonts w:ascii="Courier New" w:eastAsia="Calibri" w:hAnsi="Courier New" w:cs="Courier New"/>
-                <w:color w:val="000000"/>
-                <w:sz w:val="20"/>
-                <w:szCs w:val="20"/>
-                <w:lang w:val="en-US"/>
-              </w:rPr>
-              <w:t xml:space="preserve"> &amp;&amp; </w:t>
-            </w:r>
-            <w:r>
-              <w:rPr>
-                <w:rFonts w:ascii="Courier New" w:eastAsia="Calibri" w:hAnsi="Courier New" w:cs="Courier New"/>
-                <w:color w:val="000000"/>
-                <w:sz w:val="20"/>
-                <w:szCs w:val="20"/>
-                <w:lang w:val="en-US"/>
-              </w:rPr>
-              <w:t xml:space="preserve">x1 &gt; a &amp;&amp; x1 &lt; b) </w:t>
+              </w:rPr>
+            </w:pPr>
+            <w:r>
+              <w:rPr>
+                <w:rFonts w:ascii="Courier New" w:eastAsia="Calibri" w:hAnsi="Courier New" w:cs="Courier New"/>
+                <w:color w:val="000000"/>
+                <w:sz w:val="20"/>
+                <w:szCs w:val="20"/>
+              </w:rPr>
+              <w:t xml:space="preserve">        </w:t>
+            </w:r>
+            <w:proofErr w:type="spellStart"/>
+            <w:r>
+              <w:rPr>
+                <w:rFonts w:ascii="Courier New" w:eastAsia="Calibri" w:hAnsi="Courier New" w:cs="Courier New"/>
+                <w:color w:val="000000"/>
+                <w:sz w:val="20"/>
+                <w:szCs w:val="20"/>
+              </w:rPr>
+              <w:t>plot</w:t>
+            </w:r>
+            <w:proofErr w:type="spellEnd"/>
+            <w:r>
+              <w:rPr>
+                <w:rFonts w:ascii="Courier New" w:eastAsia="Calibri" w:hAnsi="Courier New" w:cs="Courier New"/>
+                <w:color w:val="000000"/>
+                <w:sz w:val="20"/>
+                <w:szCs w:val="20"/>
+              </w:rPr>
+              <w:t>(</w:t>
+            </w:r>
+            <w:proofErr w:type="spellStart"/>
+            <w:r>
+              <w:rPr>
+                <w:rFonts w:ascii="Courier New" w:eastAsia="Calibri" w:hAnsi="Courier New" w:cs="Courier New"/>
+                <w:color w:val="000000"/>
+                <w:sz w:val="20"/>
+                <w:szCs w:val="20"/>
+              </w:rPr>
+              <w:t>ax</w:t>
+            </w:r>
+            <w:proofErr w:type="spellEnd"/>
+            <w:r>
+              <w:rPr>
+                <w:rFonts w:ascii="Courier New" w:eastAsia="Calibri" w:hAnsi="Courier New" w:cs="Courier New"/>
+                <w:color w:val="000000"/>
+                <w:sz w:val="20"/>
+                <w:szCs w:val="20"/>
+              </w:rPr>
+              <w:t xml:space="preserve">, X0, F0, </w:t>
+            </w:r>
+            <w:r>
+              <w:rPr>
+                <w:rFonts w:ascii="Courier New" w:eastAsia="Calibri" w:hAnsi="Courier New" w:cs="Courier New"/>
+                <w:color w:val="A020F0"/>
+                <w:sz w:val="20"/>
+                <w:szCs w:val="20"/>
+              </w:rPr>
+              <w:t>'*r'</w:t>
+            </w:r>
+            <w:r>
+              <w:rPr>
+                <w:rFonts w:ascii="Courier New" w:eastAsia="Calibri" w:hAnsi="Courier New" w:cs="Courier New"/>
+                <w:color w:val="000000"/>
+                <w:sz w:val="20"/>
+                <w:szCs w:val="20"/>
+              </w:rPr>
+              <w:t>,</w:t>
+            </w:r>
+            <w:r>
+              <w:rPr>
+                <w:rFonts w:ascii="Courier New" w:eastAsia="Calibri" w:hAnsi="Courier New" w:cs="Courier New"/>
+                <w:color w:val="A020F0"/>
+                <w:sz w:val="20"/>
+                <w:szCs w:val="20"/>
+              </w:rPr>
+              <w:t>'</w:t>
+            </w:r>
+            <w:proofErr w:type="spellStart"/>
+            <w:r>
+              <w:rPr>
+                <w:rFonts w:ascii="Courier New" w:eastAsia="Calibri" w:hAnsi="Courier New" w:cs="Courier New"/>
+                <w:color w:val="A020F0"/>
+                <w:sz w:val="20"/>
+                <w:szCs w:val="20"/>
+              </w:rPr>
+              <w:t>LineWidth</w:t>
+            </w:r>
+            <w:proofErr w:type="spellEnd"/>
+            <w:r>
+              <w:rPr>
+                <w:rFonts w:ascii="Courier New" w:eastAsia="Calibri" w:hAnsi="Courier New" w:cs="Courier New"/>
+                <w:color w:val="A020F0"/>
+                <w:sz w:val="20"/>
+                <w:szCs w:val="20"/>
+              </w:rPr>
+              <w:t>'</w:t>
+            </w:r>
+            <w:r>
+              <w:rPr>
+                <w:rFonts w:ascii="Courier New" w:eastAsia="Calibri" w:hAnsi="Courier New" w:cs="Courier New"/>
+                <w:color w:val="000000"/>
+                <w:sz w:val="20"/>
+                <w:szCs w:val="20"/>
+              </w:rPr>
+              <w:t>, 4);</w:t>
             </w:r>
           </w:p>
           <w:p>
@@ -3331,29 +3945,101 @@
                 <w:color w:val="000000"/>
                 <w:sz w:val="20"/>
                 <w:szCs w:val="20"/>
-                <w:lang w:val="en-US"/>
-              </w:rPr>
-              <w:t xml:space="preserve">                    </w:t>
-            </w:r>
-            <w:r>
-              <w:rPr>
-                <w:rFonts w:ascii="Courier New" w:eastAsia="Calibri" w:hAnsi="Courier New" w:cs="Courier New"/>
-                <w:color w:val="0000FF"/>
-                <w:sz w:val="20"/>
-                <w:szCs w:val="20"/>
-                <w:lang w:val="en-US"/>
-              </w:rPr>
-              <w:t>continue</w:t>
-            </w:r>
-            <w:r>
-              <w:rPr>
-                <w:rFonts w:ascii="Courier New" w:eastAsia="Calibri" w:hAnsi="Courier New" w:cs="Courier New"/>
-                <w:color w:val="000000"/>
-                <w:sz w:val="20"/>
-                <w:szCs w:val="20"/>
-                <w:lang w:val="en-US"/>
-              </w:rPr>
-              <w:t>;</w:t>
+              </w:rPr>
+              <w:t xml:space="preserve">        </w:t>
+            </w:r>
+            <w:r>
+              <w:rPr>
+                <w:rFonts w:ascii="Courier New" w:eastAsia="Calibri" w:hAnsi="Courier New" w:cs="Courier New"/>
+                <w:color w:val="000000"/>
+                <w:sz w:val="20"/>
+                <w:szCs w:val="20"/>
+                <w:lang w:val="en-US"/>
+              </w:rPr>
+              <w:t xml:space="preserve">title(ax, </w:t>
+            </w:r>
+            <w:proofErr w:type="spellStart"/>
+            <w:r>
+              <w:rPr>
+                <w:rFonts w:ascii="Courier New" w:eastAsia="Calibri" w:hAnsi="Courier New" w:cs="Courier New"/>
+                <w:color w:val="000000"/>
+                <w:sz w:val="20"/>
+                <w:szCs w:val="20"/>
+                <w:lang w:val="en-US"/>
+              </w:rPr>
+              <w:t>sprintf</w:t>
+            </w:r>
+            <w:proofErr w:type="spellEnd"/>
+            <w:r>
+              <w:rPr>
+                <w:rFonts w:ascii="Courier New" w:eastAsia="Calibri" w:hAnsi="Courier New" w:cs="Courier New"/>
+                <w:color w:val="000000"/>
+                <w:sz w:val="20"/>
+                <w:szCs w:val="20"/>
+                <w:lang w:val="en-US"/>
+              </w:rPr>
+              <w:t>(</w:t>
+            </w:r>
+            <w:r>
+              <w:rPr>
+                <w:rFonts w:ascii="Courier New" w:eastAsia="Calibri" w:hAnsi="Courier New" w:cs="Courier New"/>
+                <w:color w:val="A020F0"/>
+                <w:sz w:val="20"/>
+                <w:szCs w:val="20"/>
+                <w:lang w:val="en-US"/>
+              </w:rPr>
+              <w:t>"</w:t>
+            </w:r>
+            <w:r>
+              <w:rPr>
+                <w:rFonts w:ascii="Courier New" w:eastAsia="Calibri" w:hAnsi="Courier New" w:cs="Courier New"/>
+                <w:color w:val="A020F0"/>
+                <w:sz w:val="20"/>
+                <w:szCs w:val="20"/>
+              </w:rPr>
+              <w:t>Точность</w:t>
+            </w:r>
+            <w:r>
+              <w:rPr>
+                <w:rFonts w:ascii="Courier New" w:eastAsia="Calibri" w:hAnsi="Courier New" w:cs="Courier New"/>
+                <w:color w:val="A020F0"/>
+                <w:sz w:val="20"/>
+                <w:szCs w:val="20"/>
+                <w:lang w:val="en-US"/>
+              </w:rPr>
+              <w:t xml:space="preserve"> Eps = %2.0e"</w:t>
+            </w:r>
+            <w:r>
+              <w:rPr>
+                <w:rFonts w:ascii="Courier New" w:eastAsia="Calibri" w:hAnsi="Courier New" w:cs="Courier New"/>
+                <w:color w:val="000000"/>
+                <w:sz w:val="20"/>
+                <w:szCs w:val="20"/>
+                <w:lang w:val="en-US"/>
+              </w:rPr>
+              <w:t>, eps(</w:t>
+            </w:r>
+            <w:proofErr w:type="spellStart"/>
+            <w:r>
+              <w:rPr>
+                <w:rFonts w:ascii="Courier New" w:eastAsia="Calibri" w:hAnsi="Courier New" w:cs="Courier New"/>
+                <w:color w:val="000000"/>
+                <w:sz w:val="20"/>
+                <w:szCs w:val="20"/>
+                <w:lang w:val="en-US"/>
+              </w:rPr>
+              <w:t>i</w:t>
+            </w:r>
+            <w:proofErr w:type="spellEnd"/>
+            <w:r>
+              <w:rPr>
+                <w:rFonts w:ascii="Courier New" w:eastAsia="Calibri" w:hAnsi="Courier New" w:cs="Courier New"/>
+                <w:color w:val="000000"/>
+                <w:sz w:val="20"/>
+                <w:szCs w:val="20"/>
+                <w:lang w:val="en-US"/>
+              </w:rPr>
+              <w:t>)));</w:t>
             </w:r>
           </w:p>
           <w:p>
@@ -3363,18 +4049,73 @@
               <w:adjustRightInd w:val="0"/>
               <w:rPr>
                 <w:rFonts w:ascii="Courier New" w:eastAsia="Calibri" w:hAnsi="Courier New" w:cs="Courier New"/>
-                <w:lang w:val="en-US"/>
-              </w:rPr>
-            </w:pPr>
-            <w:r>
-              <w:rPr>
-                <w:rFonts w:ascii="Courier New" w:eastAsia="Calibri" w:hAnsi="Courier New" w:cs="Courier New"/>
-                <w:color w:val="000000"/>
-                <w:sz w:val="20"/>
-                <w:szCs w:val="20"/>
-                <w:lang w:val="en-US"/>
-              </w:rPr>
-              <w:t xml:space="preserve">                </w:t>
+              </w:rPr>
+            </w:pPr>
+            <w:r>
+              <w:rPr>
+                <w:rFonts w:ascii="Courier New" w:eastAsia="Calibri" w:hAnsi="Courier New" w:cs="Courier New"/>
+                <w:color w:val="000000"/>
+                <w:sz w:val="20"/>
+                <w:szCs w:val="20"/>
+                <w:lang w:val="en-US"/>
+              </w:rPr>
+              <w:t xml:space="preserve">        </w:t>
+            </w:r>
+            <w:proofErr w:type="spellStart"/>
+            <w:r>
+              <w:rPr>
+                <w:rFonts w:ascii="Courier New" w:eastAsia="Calibri" w:hAnsi="Courier New" w:cs="Courier New"/>
+                <w:color w:val="000000"/>
+                <w:sz w:val="20"/>
+                <w:szCs w:val="20"/>
+              </w:rPr>
+              <w:t>legend</w:t>
+            </w:r>
+            <w:proofErr w:type="spellEnd"/>
+            <w:r>
+              <w:rPr>
+                <w:rFonts w:ascii="Courier New" w:eastAsia="Calibri" w:hAnsi="Courier New" w:cs="Courier New"/>
+                <w:color w:val="000000"/>
+                <w:sz w:val="20"/>
+                <w:szCs w:val="20"/>
+              </w:rPr>
+              <w:t>(</w:t>
+            </w:r>
+            <w:r>
+              <w:rPr>
+                <w:rFonts w:ascii="Courier New" w:eastAsia="Calibri" w:hAnsi="Courier New" w:cs="Courier New"/>
+                <w:color w:val="A020F0"/>
+                <w:sz w:val="20"/>
+                <w:szCs w:val="20"/>
+              </w:rPr>
+              <w:t>'Целевая функция'</w:t>
+            </w:r>
+            <w:r>
+              <w:rPr>
+                <w:rFonts w:ascii="Courier New" w:eastAsia="Calibri" w:hAnsi="Courier New" w:cs="Courier New"/>
+                <w:color w:val="000000"/>
+                <w:sz w:val="20"/>
+                <w:szCs w:val="20"/>
+              </w:rPr>
+              <w:t xml:space="preserve">, </w:t>
+            </w:r>
+            <w:r>
+              <w:rPr>
+                <w:rFonts w:ascii="Courier New" w:eastAsia="Calibri" w:hAnsi="Courier New" w:cs="Courier New"/>
+                <w:color w:val="A020F0"/>
+                <w:sz w:val="20"/>
+                <w:szCs w:val="20"/>
+              </w:rPr>
+              <w:t>'Последовательность приближений'</w:t>
+            </w:r>
+            <w:r>
+              <w:rPr>
+                <w:rFonts w:ascii="Courier New" w:eastAsia="Calibri" w:hAnsi="Courier New" w:cs="Courier New"/>
+                <w:color w:val="000000"/>
+                <w:sz w:val="20"/>
+                <w:szCs w:val="20"/>
+              </w:rPr>
+              <w:t xml:space="preserve">, </w:t>
             </w:r>
             <w:r>
               <w:rPr>
@@ -3382,9 +4123,8 @@
                 <w:color w:val="0000FF"/>
                 <w:sz w:val="20"/>
                 <w:szCs w:val="20"/>
-                <w:lang w:val="en-US"/>
-              </w:rPr>
-              <w:t>end</w:t>
+              </w:rPr>
+              <w:t>...</w:t>
             </w:r>
           </w:p>
           <w:p>
@@ -3394,18 +4134,34 @@
               <w:adjustRightInd w:val="0"/>
               <w:rPr>
                 <w:rFonts w:ascii="Courier New" w:eastAsia="Calibri" w:hAnsi="Courier New" w:cs="Courier New"/>
-                <w:lang w:val="en-US"/>
-              </w:rPr>
-            </w:pPr>
-            <w:r>
-              <w:rPr>
-                <w:rFonts w:ascii="Courier New" w:eastAsia="Calibri" w:hAnsi="Courier New" w:cs="Courier New"/>
-                <w:color w:val="000000"/>
-                <w:sz w:val="20"/>
-                <w:szCs w:val="20"/>
-                <w:lang w:val="en-US"/>
-              </w:rPr>
-              <w:t xml:space="preserve">                </w:t>
+              </w:rPr>
+            </w:pPr>
+            <w:r>
+              <w:rPr>
+                <w:rFonts w:ascii="Courier New" w:eastAsia="Calibri" w:hAnsi="Courier New" w:cs="Courier New"/>
+                <w:color w:val="000000"/>
+                <w:sz w:val="20"/>
+                <w:szCs w:val="20"/>
+              </w:rPr>
+              <w:t xml:space="preserve">            </w:t>
+            </w:r>
+            <w:r>
+              <w:rPr>
+                <w:rFonts w:ascii="Courier New" w:eastAsia="Calibri" w:hAnsi="Courier New" w:cs="Courier New"/>
+                <w:color w:val="A020F0"/>
+                <w:sz w:val="20"/>
+                <w:szCs w:val="20"/>
+              </w:rPr>
+              <w:t>'Точка минимума'</w:t>
+            </w:r>
+            <w:r>
+              <w:rPr>
+                <w:rFonts w:ascii="Courier New" w:eastAsia="Calibri" w:hAnsi="Courier New" w:cs="Courier New"/>
+                <w:color w:val="000000"/>
+                <w:sz w:val="20"/>
+                <w:szCs w:val="20"/>
+              </w:rPr>
+              <w:t>);</w:t>
             </w:r>
           </w:p>
           <w:p>
@@ -3415,19 +4171,28 @@
               <w:adjustRightInd w:val="0"/>
               <w:rPr>
                 <w:rFonts w:ascii="Courier New" w:eastAsia="Calibri" w:hAnsi="Courier New" w:cs="Courier New"/>
-                <w:lang w:val="en-US"/>
-              </w:rPr>
-            </w:pPr>
-            <w:r>
-              <w:rPr>
-                <w:rFonts w:ascii="Courier New" w:eastAsia="Calibri" w:hAnsi="Courier New" w:cs="Courier New"/>
-                <w:color w:val="000000"/>
-                <w:sz w:val="20"/>
-                <w:szCs w:val="20"/>
-                <w:lang w:val="en-US"/>
-              </w:rPr>
-              <w:t xml:space="preserve">                delta = -delta / 4.0;</w:t>
-            </w:r>
+              </w:rPr>
+            </w:pPr>
+            <w:r>
+              <w:rPr>
+                <w:rFonts w:ascii="Courier New" w:eastAsia="Calibri" w:hAnsi="Courier New" w:cs="Courier New"/>
+                <w:color w:val="000000"/>
+                <w:sz w:val="20"/>
+                <w:szCs w:val="20"/>
+              </w:rPr>
+              <w:t xml:space="preserve">    </w:t>
+            </w:r>
+            <w:proofErr w:type="spellStart"/>
+            <w:r>
+              <w:rPr>
+                <w:rFonts w:ascii="Courier New" w:eastAsia="Calibri" w:hAnsi="Courier New" w:cs="Courier New"/>
+                <w:color w:val="0000FF"/>
+                <w:sz w:val="20"/>
+                <w:szCs w:val="20"/>
+              </w:rPr>
+              <w:t>end</w:t>
+            </w:r>
+            <w:proofErr w:type="spellEnd"/>
           </w:p>
           <w:p>
             <w:pPr>
@@ -3436,28 +4201,16 @@
               <w:adjustRightInd w:val="0"/>
               <w:rPr>
                 <w:rFonts w:ascii="Courier New" w:eastAsia="Calibri" w:hAnsi="Courier New" w:cs="Courier New"/>
-                <w:lang w:val="en-US"/>
-              </w:rPr>
-            </w:pPr>
-            <w:r>
-              <w:rPr>
-                <w:rFonts w:ascii="Courier New" w:eastAsia="Calibri" w:hAnsi="Courier New" w:cs="Courier New"/>
-                <w:color w:val="000000"/>
-                <w:sz w:val="20"/>
-                <w:szCs w:val="20"/>
-                <w:lang w:val="en-US"/>
-              </w:rPr>
-              <w:t xml:space="preserve">            </w:t>
-            </w:r>
-            <w:r>
-              <w:rPr>
-                <w:rFonts w:ascii="Courier New" w:eastAsia="Calibri" w:hAnsi="Courier New" w:cs="Courier New"/>
-                <w:color w:val="0000FF"/>
-                <w:sz w:val="20"/>
-                <w:szCs w:val="20"/>
-                <w:lang w:val="en-US"/>
-              </w:rPr>
-              <w:t>end</w:t>
+              </w:rPr>
+            </w:pPr>
+            <w:r>
+              <w:rPr>
+                <w:rFonts w:ascii="Courier New" w:eastAsia="Calibri" w:hAnsi="Courier New" w:cs="Courier New"/>
+                <w:color w:val="000000"/>
+                <w:sz w:val="20"/>
+                <w:szCs w:val="20"/>
+              </w:rPr>
+              <w:t xml:space="preserve">    </w:t>
             </w:r>
           </w:p>
           <w:p>
@@ -3467,19 +4220,19 @@
               <w:adjustRightInd w:val="0"/>
               <w:rPr>
                 <w:rFonts w:ascii="Courier New" w:eastAsia="Calibri" w:hAnsi="Courier New" w:cs="Courier New"/>
-                <w:lang w:val="en-US"/>
-              </w:rPr>
-            </w:pPr>
-            <w:r>
-              <w:rPr>
-                <w:rFonts w:ascii="Courier New" w:eastAsia="Calibri" w:hAnsi="Courier New" w:cs="Courier New"/>
-                <w:color w:val="000000"/>
-                <w:sz w:val="20"/>
-                <w:szCs w:val="20"/>
-                <w:lang w:val="en-US"/>
-              </w:rPr>
-              <w:t xml:space="preserve">            </w:t>
-            </w:r>
+              </w:rPr>
+            </w:pPr>
+            <w:proofErr w:type="spellStart"/>
+            <w:r>
+              <w:rPr>
+                <w:rFonts w:ascii="Courier New" w:eastAsia="Calibri" w:hAnsi="Courier New" w:cs="Courier New"/>
+                <w:color w:val="0000FF"/>
+                <w:sz w:val="20"/>
+                <w:szCs w:val="20"/>
+              </w:rPr>
+              <w:t>end</w:t>
+            </w:r>
+            <w:proofErr w:type="spellEnd"/>
           </w:p>
           <w:p>
             <w:pPr>
@@ -3488,21 +4241,16 @@
               <w:adjustRightInd w:val="0"/>
               <w:rPr>
                 <w:rFonts w:ascii="Courier New" w:eastAsia="Calibri" w:hAnsi="Courier New" w:cs="Courier New"/>
-                <w:color w:val="000000"/>
-                <w:sz w:val="20"/>
-                <w:szCs w:val="20"/>
-                <w:lang w:val="en-US"/>
-              </w:rPr>
-            </w:pPr>
-            <w:r>
-              <w:rPr>
-                <w:rFonts w:ascii="Courier New" w:eastAsia="Calibri" w:hAnsi="Courier New" w:cs="Courier New"/>
-                <w:color w:val="000000"/>
-                <w:sz w:val="20"/>
-                <w:szCs w:val="20"/>
-                <w:lang w:val="en-US"/>
-              </w:rPr>
-              <w:t xml:space="preserve">            X = x0; </w:t>
+              </w:rPr>
+            </w:pPr>
+            <w:r>
+              <w:rPr>
+                <w:rFonts w:ascii="Courier New" w:eastAsia="Calibri" w:hAnsi="Courier New" w:cs="Courier New"/>
+                <w:color w:val="0000FF"/>
+                <w:sz w:val="20"/>
+                <w:szCs w:val="20"/>
+              </w:rPr>
+              <w:t xml:space="preserve"> </w:t>
             </w:r>
           </w:p>
           <w:p>
@@ -3512,31 +4260,16 @@
               <w:adjustRightInd w:val="0"/>
               <w:rPr>
                 <w:rFonts w:ascii="Courier New" w:eastAsia="Calibri" w:hAnsi="Courier New" w:cs="Courier New"/>
-                <w:color w:val="000000"/>
-                <w:sz w:val="20"/>
-                <w:szCs w:val="20"/>
-                <w:lang w:val="en-US"/>
-              </w:rPr>
-            </w:pPr>
-            <w:r>
-              <w:rPr>
-                <w:rFonts w:ascii="Courier New" w:eastAsia="Calibri" w:hAnsi="Courier New" w:cs="Courier New"/>
-                <w:color w:val="000000"/>
-                <w:sz w:val="20"/>
-                <w:szCs w:val="20"/>
-                <w:lang w:val="en-US"/>
-              </w:rPr>
-              <w:t xml:space="preserve">            </w:t>
-            </w:r>
-            <w:r>
-              <w:rPr>
-                <w:rFonts w:ascii="Courier New" w:eastAsia="Calibri" w:hAnsi="Courier New" w:cs="Courier New"/>
-                <w:color w:val="000000"/>
-                <w:sz w:val="20"/>
-                <w:szCs w:val="20"/>
-                <w:lang w:val="en-US"/>
-              </w:rPr>
-              <w:t>F = f0;</w:t>
+              </w:rPr>
+            </w:pPr>
+            <w:r>
+              <w:rPr>
+                <w:rFonts w:ascii="Courier New" w:eastAsia="Calibri" w:hAnsi="Courier New" w:cs="Courier New"/>
+                <w:color w:val="3C763D"/>
+                <w:sz w:val="20"/>
+                <w:szCs w:val="20"/>
+              </w:rPr>
+              <w:t>% Метод поразрядного поиска</w:t>
             </w:r>
           </w:p>
           <w:p>
@@ -3549,6 +4282,48 @@
                 <w:lang w:val="en-US"/>
               </w:rPr>
             </w:pPr>
+            <w:r>
+              <w:rPr>
+                <w:rFonts w:ascii="Courier New" w:eastAsia="Calibri" w:hAnsi="Courier New" w:cs="Courier New"/>
+                <w:color w:val="0000FF"/>
+                <w:sz w:val="20"/>
+                <w:szCs w:val="20"/>
+                <w:lang w:val="en-US"/>
+              </w:rPr>
+              <w:t>function</w:t>
+            </w:r>
+            <w:r>
+              <w:rPr>
+                <w:rFonts w:ascii="Courier New" w:eastAsia="Calibri" w:hAnsi="Courier New" w:cs="Courier New"/>
+                <w:color w:val="000000"/>
+                <w:sz w:val="20"/>
+                <w:szCs w:val="20"/>
+                <w:lang w:val="en-US"/>
+              </w:rPr>
+              <w:t xml:space="preserve"> [X, F, X_S, F_S] = </w:t>
+            </w:r>
+            <w:proofErr w:type="spellStart"/>
+            <w:r>
+              <w:rPr>
+                <w:rFonts w:ascii="Courier New" w:eastAsia="Calibri" w:hAnsi="Courier New" w:cs="Courier New"/>
+                <w:color w:val="000000"/>
+                <w:sz w:val="20"/>
+                <w:szCs w:val="20"/>
+                <w:lang w:val="en-US"/>
+              </w:rPr>
+              <w:t>BitwiseSearch</w:t>
+            </w:r>
+            <w:proofErr w:type="spellEnd"/>
+            <w:r>
+              <w:rPr>
+                <w:rFonts w:ascii="Courier New" w:eastAsia="Calibri" w:hAnsi="Courier New" w:cs="Courier New"/>
+                <w:color w:val="000000"/>
+                <w:sz w:val="20"/>
+                <w:szCs w:val="20"/>
+                <w:lang w:val="en-US"/>
+              </w:rPr>
+              <w:t>(a, b, f, eps)</w:t>
+            </w:r>
           </w:p>
           <w:p>
             <w:pPr>
@@ -3568,7 +4343,7 @@
                 <w:szCs w:val="20"/>
                 <w:lang w:val="en-US"/>
               </w:rPr>
-              <w:t xml:space="preserve">        </w:t>
+              <w:t xml:space="preserve">    </w:t>
             </w:r>
             <w:r>
               <w:rPr>
@@ -3578,7 +4353,7 @@
                 <w:szCs w:val="20"/>
                 <w:lang w:val="en-US"/>
               </w:rPr>
-              <w:t>end</w:t>
+              <w:t>arguments</w:t>
             </w:r>
           </w:p>
           <w:p>
@@ -3599,17 +4374,74 @@
                 <w:szCs w:val="20"/>
                 <w:lang w:val="en-US"/>
               </w:rPr>
-              <w:t xml:space="preserve">    </w:t>
-            </w:r>
-            <w:r>
-              <w:rPr>
-                <w:rFonts w:ascii="Courier New" w:eastAsia="Calibri" w:hAnsi="Courier New" w:cs="Courier New"/>
-                <w:color w:val="0000FF"/>
-                <w:sz w:val="20"/>
-                <w:szCs w:val="20"/>
-                <w:lang w:val="en-US"/>
-              </w:rPr>
-              <w:t>end</w:t>
+              <w:t xml:space="preserve">        a   </w:t>
+            </w:r>
+            <w:r>
+              <w:rPr>
+                <w:rFonts w:ascii="Courier New" w:eastAsia="Calibri" w:hAnsi="Courier New" w:cs="Courier New"/>
+                <w:color w:val="A0522D"/>
+                <w:sz w:val="20"/>
+                <w:szCs w:val="20"/>
+                <w:lang w:val="en-US"/>
+              </w:rPr>
+              <w:t xml:space="preserve">double           </w:t>
+            </w:r>
+            <w:r>
+              <w:rPr>
+                <w:rFonts w:ascii="Courier New" w:eastAsia="Calibri" w:hAnsi="Courier New" w:cs="Courier New"/>
+                <w:color w:val="3C763D"/>
+                <w:sz w:val="20"/>
+                <w:szCs w:val="20"/>
+                <w:lang w:val="en-US"/>
+              </w:rPr>
+              <w:t xml:space="preserve">% </w:t>
+            </w:r>
+            <w:r>
+              <w:rPr>
+                <w:rFonts w:ascii="Courier New" w:eastAsia="Calibri" w:hAnsi="Courier New" w:cs="Courier New"/>
+                <w:color w:val="3C763D"/>
+                <w:sz w:val="20"/>
+                <w:szCs w:val="20"/>
+              </w:rPr>
+              <w:t>Левая</w:t>
+            </w:r>
+            <w:r>
+              <w:rPr>
+                <w:rFonts w:ascii="Courier New" w:eastAsia="Calibri" w:hAnsi="Courier New" w:cs="Courier New"/>
+                <w:color w:val="3C763D"/>
+                <w:sz w:val="20"/>
+                <w:szCs w:val="20"/>
+                <w:lang w:val="en-US"/>
+              </w:rPr>
+              <w:t xml:space="preserve"> </w:t>
+            </w:r>
+            <w:r>
+              <w:rPr>
+                <w:rFonts w:ascii="Courier New" w:eastAsia="Calibri" w:hAnsi="Courier New" w:cs="Courier New"/>
+                <w:color w:val="3C763D"/>
+                <w:sz w:val="20"/>
+                <w:szCs w:val="20"/>
+              </w:rPr>
+              <w:t>граница</w:t>
+            </w:r>
+            <w:r>
+              <w:rPr>
+                <w:rFonts w:ascii="Courier New" w:eastAsia="Calibri" w:hAnsi="Courier New" w:cs="Courier New"/>
+                <w:color w:val="3C763D"/>
+                <w:sz w:val="20"/>
+                <w:szCs w:val="20"/>
+                <w:lang w:val="en-US"/>
+              </w:rPr>
+              <w:t xml:space="preserve"> </w:t>
+            </w:r>
+            <w:r>
+              <w:rPr>
+                <w:rFonts w:ascii="Courier New" w:eastAsia="Calibri" w:hAnsi="Courier New" w:cs="Courier New"/>
+                <w:color w:val="3C763D"/>
+                <w:sz w:val="20"/>
+                <w:szCs w:val="20"/>
+              </w:rPr>
+              <w:t>отрезка</w:t>
             </w:r>
           </w:p>
           <w:p>
@@ -3619,19 +4451,1100 @@
               <w:adjustRightInd w:val="0"/>
               <w:rPr>
                 <w:rFonts w:ascii="Courier New" w:eastAsia="Calibri" w:hAnsi="Courier New" w:cs="Courier New"/>
-              </w:rPr>
-            </w:pPr>
+                <w:lang w:val="en-US"/>
+              </w:rPr>
+            </w:pPr>
+            <w:r>
+              <w:rPr>
+                <w:rFonts w:ascii="Courier New" w:eastAsia="Calibri" w:hAnsi="Courier New" w:cs="Courier New"/>
+                <w:color w:val="000000"/>
+                <w:sz w:val="20"/>
+                <w:szCs w:val="20"/>
+                <w:lang w:val="en-US"/>
+              </w:rPr>
+              <w:t xml:space="preserve">        b   </w:t>
+            </w:r>
+            <w:r>
+              <w:rPr>
+                <w:rFonts w:ascii="Courier New" w:eastAsia="Calibri" w:hAnsi="Courier New" w:cs="Courier New"/>
+                <w:color w:val="A0522D"/>
+                <w:sz w:val="20"/>
+                <w:szCs w:val="20"/>
+                <w:lang w:val="en-US"/>
+              </w:rPr>
+              <w:t xml:space="preserve">double           </w:t>
+            </w:r>
+            <w:r>
+              <w:rPr>
+                <w:rFonts w:ascii="Courier New" w:eastAsia="Calibri" w:hAnsi="Courier New" w:cs="Courier New"/>
+                <w:color w:val="3C763D"/>
+                <w:sz w:val="20"/>
+                <w:szCs w:val="20"/>
+                <w:lang w:val="en-US"/>
+              </w:rPr>
+              <w:t xml:space="preserve">% </w:t>
+            </w:r>
+            <w:r>
+              <w:rPr>
+                <w:rFonts w:ascii="Courier New" w:eastAsia="Calibri" w:hAnsi="Courier New" w:cs="Courier New"/>
+                <w:color w:val="3C763D"/>
+                <w:sz w:val="20"/>
+                <w:szCs w:val="20"/>
+              </w:rPr>
+              <w:t>Левая</w:t>
+            </w:r>
+            <w:r>
+              <w:rPr>
+                <w:rFonts w:ascii="Courier New" w:eastAsia="Calibri" w:hAnsi="Courier New" w:cs="Courier New"/>
+                <w:color w:val="3C763D"/>
+                <w:sz w:val="20"/>
+                <w:szCs w:val="20"/>
+                <w:lang w:val="en-US"/>
+              </w:rPr>
+              <w:t xml:space="preserve"> </w:t>
+            </w:r>
+            <w:r>
+              <w:rPr>
+                <w:rFonts w:ascii="Courier New" w:eastAsia="Calibri" w:hAnsi="Courier New" w:cs="Courier New"/>
+                <w:color w:val="3C763D"/>
+                <w:sz w:val="20"/>
+                <w:szCs w:val="20"/>
+              </w:rPr>
+              <w:t>граница</w:t>
+            </w:r>
+            <w:r>
+              <w:rPr>
+                <w:rFonts w:ascii="Courier New" w:eastAsia="Calibri" w:hAnsi="Courier New" w:cs="Courier New"/>
+                <w:color w:val="3C763D"/>
+                <w:sz w:val="20"/>
+                <w:szCs w:val="20"/>
+                <w:lang w:val="en-US"/>
+              </w:rPr>
+              <w:t xml:space="preserve"> </w:t>
+            </w:r>
+            <w:r>
+              <w:rPr>
+                <w:rFonts w:ascii="Courier New" w:eastAsia="Calibri" w:hAnsi="Courier New" w:cs="Courier New"/>
+                <w:color w:val="3C763D"/>
+                <w:sz w:val="20"/>
+                <w:szCs w:val="20"/>
+              </w:rPr>
+              <w:t>отрезка</w:t>
+            </w:r>
+          </w:p>
+          <w:p>
+            <w:pPr>
+              <w:autoSpaceDE w:val="0"/>
+              <w:autoSpaceDN w:val="0"/>
+              <w:adjustRightInd w:val="0"/>
+              <w:rPr>
+                <w:rFonts w:ascii="Courier New" w:eastAsia="Calibri" w:hAnsi="Courier New" w:cs="Courier New"/>
+                <w:lang w:val="en-US"/>
+              </w:rPr>
+            </w:pPr>
+            <w:r>
+              <w:rPr>
+                <w:rFonts w:ascii="Courier New" w:eastAsia="Calibri" w:hAnsi="Courier New" w:cs="Courier New"/>
+                <w:color w:val="000000"/>
+                <w:sz w:val="20"/>
+                <w:szCs w:val="20"/>
+                <w:lang w:val="en-US"/>
+              </w:rPr>
+              <w:t xml:space="preserve">        f   </w:t>
+            </w:r>
             <w:proofErr w:type="spellStart"/>
             <w:r>
               <w:rPr>
                 <w:rFonts w:ascii="Courier New" w:eastAsia="Calibri" w:hAnsi="Courier New" w:cs="Courier New"/>
+                <w:color w:val="A0522D"/>
+                <w:sz w:val="20"/>
+                <w:szCs w:val="20"/>
+                <w:lang w:val="en-US"/>
+              </w:rPr>
+              <w:t>function_handle</w:t>
+            </w:r>
+            <w:proofErr w:type="spellEnd"/>
+            <w:r>
+              <w:rPr>
+                <w:rFonts w:ascii="Courier New" w:eastAsia="Calibri" w:hAnsi="Courier New" w:cs="Courier New"/>
+                <w:color w:val="A0522D"/>
+                <w:sz w:val="20"/>
+                <w:szCs w:val="20"/>
+                <w:lang w:val="en-US"/>
+              </w:rPr>
+              <w:t xml:space="preserve">  </w:t>
+            </w:r>
+            <w:r>
+              <w:rPr>
+                <w:rFonts w:ascii="Courier New" w:eastAsia="Calibri" w:hAnsi="Courier New" w:cs="Courier New"/>
+                <w:color w:val="3C763D"/>
+                <w:sz w:val="20"/>
+                <w:szCs w:val="20"/>
+                <w:lang w:val="en-US"/>
+              </w:rPr>
+              <w:t xml:space="preserve">% </w:t>
+            </w:r>
+            <w:r>
+              <w:rPr>
+                <w:rFonts w:ascii="Courier New" w:eastAsia="Calibri" w:hAnsi="Courier New" w:cs="Courier New"/>
+                <w:color w:val="3C763D"/>
+                <w:sz w:val="20"/>
+                <w:szCs w:val="20"/>
+              </w:rPr>
+              <w:t>Целевая</w:t>
+            </w:r>
+            <w:r>
+              <w:rPr>
+                <w:rFonts w:ascii="Courier New" w:eastAsia="Calibri" w:hAnsi="Courier New" w:cs="Courier New"/>
+                <w:color w:val="3C763D"/>
+                <w:sz w:val="20"/>
+                <w:szCs w:val="20"/>
+                <w:lang w:val="en-US"/>
+              </w:rPr>
+              <w:t xml:space="preserve"> </w:t>
+            </w:r>
+            <w:r>
+              <w:rPr>
+                <w:rFonts w:ascii="Courier New" w:eastAsia="Calibri" w:hAnsi="Courier New" w:cs="Courier New"/>
+                <w:color w:val="3C763D"/>
+                <w:sz w:val="20"/>
+                <w:szCs w:val="20"/>
+              </w:rPr>
+              <w:t>функция</w:t>
+            </w:r>
+          </w:p>
+          <w:p>
+            <w:pPr>
+              <w:autoSpaceDE w:val="0"/>
+              <w:autoSpaceDN w:val="0"/>
+              <w:adjustRightInd w:val="0"/>
+              <w:rPr>
+                <w:rFonts w:ascii="Courier New" w:eastAsia="Calibri" w:hAnsi="Courier New" w:cs="Courier New"/>
+                <w:lang w:val="en-US"/>
+              </w:rPr>
+            </w:pPr>
+            <w:r>
+              <w:rPr>
+                <w:rFonts w:ascii="Courier New" w:eastAsia="Calibri" w:hAnsi="Courier New" w:cs="Courier New"/>
+                <w:color w:val="000000"/>
+                <w:sz w:val="20"/>
+                <w:szCs w:val="20"/>
+                <w:lang w:val="en-US"/>
+              </w:rPr>
+              <w:t xml:space="preserve">        eps </w:t>
+            </w:r>
+            <w:r>
+              <w:rPr>
+                <w:rFonts w:ascii="Courier New" w:eastAsia="Calibri" w:hAnsi="Courier New" w:cs="Courier New"/>
+                <w:color w:val="A0522D"/>
+                <w:sz w:val="20"/>
+                <w:szCs w:val="20"/>
+                <w:lang w:val="en-US"/>
+              </w:rPr>
+              <w:t xml:space="preserve">double           </w:t>
+            </w:r>
+            <w:r>
+              <w:rPr>
+                <w:rFonts w:ascii="Courier New" w:eastAsia="Calibri" w:hAnsi="Courier New" w:cs="Courier New"/>
+                <w:color w:val="3C763D"/>
+                <w:sz w:val="20"/>
+                <w:szCs w:val="20"/>
+                <w:lang w:val="en-US"/>
+              </w:rPr>
+              <w:t xml:space="preserve">% </w:t>
+            </w:r>
+            <w:r>
+              <w:rPr>
+                <w:rFonts w:ascii="Courier New" w:eastAsia="Calibri" w:hAnsi="Courier New" w:cs="Courier New"/>
+                <w:color w:val="3C763D"/>
+                <w:sz w:val="20"/>
+                <w:szCs w:val="20"/>
+              </w:rPr>
+              <w:t>Точность</w:t>
+            </w:r>
+          </w:p>
+          <w:p>
+            <w:pPr>
+              <w:autoSpaceDE w:val="0"/>
+              <w:autoSpaceDN w:val="0"/>
+              <w:adjustRightInd w:val="0"/>
+              <w:rPr>
+                <w:rFonts w:ascii="Courier New" w:eastAsia="Calibri" w:hAnsi="Courier New" w:cs="Courier New"/>
+                <w:lang w:val="en-US"/>
+              </w:rPr>
+            </w:pPr>
+            <w:r>
+              <w:rPr>
+                <w:rFonts w:ascii="Courier New" w:eastAsia="Calibri" w:hAnsi="Courier New" w:cs="Courier New"/>
+                <w:color w:val="000000"/>
+                <w:sz w:val="20"/>
+                <w:szCs w:val="20"/>
+                <w:lang w:val="en-US"/>
+              </w:rPr>
+              <w:t xml:space="preserve">    </w:t>
+            </w:r>
+            <w:r>
+              <w:rPr>
+                <w:rFonts w:ascii="Courier New" w:eastAsia="Calibri" w:hAnsi="Courier New" w:cs="Courier New"/>
                 <w:color w:val="0000FF"/>
                 <w:sz w:val="20"/>
                 <w:szCs w:val="20"/>
+                <w:lang w:val="en-US"/>
               </w:rPr>
               <w:t>end</w:t>
             </w:r>
+          </w:p>
+          <w:p>
+            <w:pPr>
+              <w:autoSpaceDE w:val="0"/>
+              <w:autoSpaceDN w:val="0"/>
+              <w:adjustRightInd w:val="0"/>
+              <w:rPr>
+                <w:rFonts w:ascii="Courier New" w:eastAsia="Calibri" w:hAnsi="Courier New" w:cs="Courier New"/>
+                <w:lang w:val="en-US"/>
+              </w:rPr>
+            </w:pPr>
+            <w:r>
+              <w:rPr>
+                <w:rFonts w:ascii="Courier New" w:eastAsia="Calibri" w:hAnsi="Courier New" w:cs="Courier New"/>
+                <w:color w:val="000000"/>
+                <w:sz w:val="20"/>
+                <w:szCs w:val="20"/>
+                <w:lang w:val="en-US"/>
+              </w:rPr>
+              <w:t xml:space="preserve">    </w:t>
+            </w:r>
+          </w:p>
+          <w:p>
+            <w:pPr>
+              <w:autoSpaceDE w:val="0"/>
+              <w:autoSpaceDN w:val="0"/>
+              <w:adjustRightInd w:val="0"/>
+              <w:rPr>
+                <w:rFonts w:ascii="Courier New" w:eastAsia="Calibri" w:hAnsi="Courier New" w:cs="Courier New"/>
+                <w:lang w:val="en-US"/>
+              </w:rPr>
+            </w:pPr>
+            <w:r>
+              <w:rPr>
+                <w:rFonts w:ascii="Courier New" w:eastAsia="Calibri" w:hAnsi="Courier New" w:cs="Courier New"/>
+                <w:color w:val="000000"/>
+                <w:sz w:val="20"/>
+                <w:szCs w:val="20"/>
+                <w:lang w:val="en-US"/>
+              </w:rPr>
+              <w:t xml:space="preserve">    delta = (b - a) / 4.0;  </w:t>
+            </w:r>
+            <w:r>
+              <w:rPr>
+                <w:rFonts w:ascii="Courier New" w:eastAsia="Calibri" w:hAnsi="Courier New" w:cs="Courier New"/>
+                <w:color w:val="3C763D"/>
+                <w:sz w:val="20"/>
+                <w:szCs w:val="20"/>
+                <w:lang w:val="en-US"/>
+              </w:rPr>
+              <w:t xml:space="preserve">% </w:t>
+            </w:r>
+            <w:r>
+              <w:rPr>
+                <w:rFonts w:ascii="Courier New" w:eastAsia="Calibri" w:hAnsi="Courier New" w:cs="Courier New"/>
+                <w:color w:val="3C763D"/>
+                <w:sz w:val="20"/>
+                <w:szCs w:val="20"/>
+              </w:rPr>
+              <w:t>Шаг</w:t>
+            </w:r>
+            <w:r>
+              <w:rPr>
+                <w:rFonts w:ascii="Courier New" w:eastAsia="Calibri" w:hAnsi="Courier New" w:cs="Courier New"/>
+                <w:color w:val="3C763D"/>
+                <w:sz w:val="20"/>
+                <w:szCs w:val="20"/>
+                <w:lang w:val="en-US"/>
+              </w:rPr>
+              <w:t xml:space="preserve"> </w:t>
+            </w:r>
+            <w:r>
+              <w:rPr>
+                <w:rFonts w:ascii="Courier New" w:eastAsia="Calibri" w:hAnsi="Courier New" w:cs="Courier New"/>
+                <w:color w:val="3C763D"/>
+                <w:sz w:val="20"/>
+                <w:szCs w:val="20"/>
+              </w:rPr>
+              <w:t>поиска</w:t>
+            </w:r>
+          </w:p>
+          <w:p>
+            <w:pPr>
+              <w:autoSpaceDE w:val="0"/>
+              <w:autoSpaceDN w:val="0"/>
+              <w:adjustRightInd w:val="0"/>
+              <w:rPr>
+                <w:rFonts w:ascii="Courier New" w:eastAsia="Calibri" w:hAnsi="Courier New" w:cs="Courier New"/>
+                <w:lang w:val="en-US"/>
+              </w:rPr>
+            </w:pPr>
+            <w:r>
+              <w:rPr>
+                <w:rFonts w:ascii="Courier New" w:eastAsia="Calibri" w:hAnsi="Courier New" w:cs="Courier New"/>
+                <w:color w:val="3C763D"/>
+                <w:sz w:val="20"/>
+                <w:szCs w:val="20"/>
+                <w:lang w:val="en-US"/>
+              </w:rPr>
+              <w:t xml:space="preserve"> </w:t>
+            </w:r>
+          </w:p>
+          <w:p>
+            <w:pPr>
+              <w:autoSpaceDE w:val="0"/>
+              <w:autoSpaceDN w:val="0"/>
+              <w:adjustRightInd w:val="0"/>
+              <w:rPr>
+                <w:rFonts w:ascii="Courier New" w:eastAsia="Calibri" w:hAnsi="Courier New" w:cs="Courier New"/>
+              </w:rPr>
+            </w:pPr>
+            <w:r>
+              <w:rPr>
+                <w:rFonts w:ascii="Courier New" w:eastAsia="Calibri" w:hAnsi="Courier New" w:cs="Courier New"/>
+                <w:color w:val="000000"/>
+                <w:sz w:val="20"/>
+                <w:szCs w:val="20"/>
+                <w:lang w:val="en-US"/>
+              </w:rPr>
+              <w:lastRenderedPageBreak/>
+              <w:t xml:space="preserve">    </w:t>
+            </w:r>
+            <w:r>
+              <w:rPr>
+                <w:rFonts w:ascii="Courier New" w:eastAsia="Calibri" w:hAnsi="Courier New" w:cs="Courier New"/>
+                <w:color w:val="000000"/>
+                <w:sz w:val="20"/>
+                <w:szCs w:val="20"/>
+              </w:rPr>
+              <w:t xml:space="preserve">x0 = a;      </w:t>
+            </w:r>
+            <w:r>
+              <w:rPr>
+                <w:rFonts w:ascii="Courier New" w:eastAsia="Calibri" w:hAnsi="Courier New" w:cs="Courier New"/>
+                <w:color w:val="3C763D"/>
+                <w:sz w:val="20"/>
+                <w:szCs w:val="20"/>
+              </w:rPr>
+              <w:t>% Начальное приближение точки минимума</w:t>
+            </w:r>
+          </w:p>
+          <w:p>
+            <w:pPr>
+              <w:autoSpaceDE w:val="0"/>
+              <w:autoSpaceDN w:val="0"/>
+              <w:adjustRightInd w:val="0"/>
+              <w:rPr>
+                <w:rFonts w:ascii="Courier New" w:eastAsia="Calibri" w:hAnsi="Courier New" w:cs="Courier New"/>
+              </w:rPr>
+            </w:pPr>
+            <w:r>
+              <w:rPr>
+                <w:rFonts w:ascii="Courier New" w:eastAsia="Calibri" w:hAnsi="Courier New" w:cs="Courier New"/>
+                <w:color w:val="000000"/>
+                <w:sz w:val="20"/>
+                <w:szCs w:val="20"/>
+              </w:rPr>
+              <w:t xml:space="preserve">    f0 = f(x0);  </w:t>
+            </w:r>
+            <w:r>
+              <w:rPr>
+                <w:rFonts w:ascii="Courier New" w:eastAsia="Calibri" w:hAnsi="Courier New" w:cs="Courier New"/>
+                <w:color w:val="3C763D"/>
+                <w:sz w:val="20"/>
+                <w:szCs w:val="20"/>
+              </w:rPr>
+              <w:t>% Начальное приближение минимума функции</w:t>
+            </w:r>
+          </w:p>
+          <w:p>
+            <w:pPr>
+              <w:autoSpaceDE w:val="0"/>
+              <w:autoSpaceDN w:val="0"/>
+              <w:adjustRightInd w:val="0"/>
+              <w:rPr>
+                <w:rFonts w:ascii="Courier New" w:eastAsia="Calibri" w:hAnsi="Courier New" w:cs="Courier New"/>
+              </w:rPr>
+            </w:pPr>
+            <w:r>
+              <w:rPr>
+                <w:rFonts w:ascii="Courier New" w:eastAsia="Calibri" w:hAnsi="Courier New" w:cs="Courier New"/>
+                <w:color w:val="000000"/>
+                <w:sz w:val="20"/>
+                <w:szCs w:val="20"/>
+              </w:rPr>
+              <w:t xml:space="preserve">    </w:t>
+            </w:r>
+          </w:p>
+          <w:p>
+            <w:pPr>
+              <w:autoSpaceDE w:val="0"/>
+              <w:autoSpaceDN w:val="0"/>
+              <w:adjustRightInd w:val="0"/>
+              <w:rPr>
+                <w:rFonts w:ascii="Courier New" w:eastAsia="Calibri" w:hAnsi="Courier New" w:cs="Courier New"/>
+              </w:rPr>
+            </w:pPr>
+            <w:r>
+              <w:rPr>
+                <w:rFonts w:ascii="Courier New" w:eastAsia="Calibri" w:hAnsi="Courier New" w:cs="Courier New"/>
+                <w:color w:val="000000"/>
+                <w:sz w:val="20"/>
+                <w:szCs w:val="20"/>
+              </w:rPr>
+              <w:t xml:space="preserve">    X_S = [x0];  </w:t>
+            </w:r>
+            <w:r>
+              <w:rPr>
+                <w:rFonts w:ascii="Courier New" w:eastAsia="Calibri" w:hAnsi="Courier New" w:cs="Courier New"/>
+                <w:color w:val="3C763D"/>
+                <w:sz w:val="20"/>
+                <w:szCs w:val="20"/>
+              </w:rPr>
+              <w:t>% Массив всех приближений точки минимума</w:t>
+            </w:r>
+          </w:p>
+          <w:p>
+            <w:pPr>
+              <w:autoSpaceDE w:val="0"/>
+              <w:autoSpaceDN w:val="0"/>
+              <w:adjustRightInd w:val="0"/>
+              <w:rPr>
+                <w:rFonts w:ascii="Courier New" w:eastAsia="Calibri" w:hAnsi="Courier New" w:cs="Courier New"/>
+              </w:rPr>
+            </w:pPr>
+            <w:r>
+              <w:rPr>
+                <w:rFonts w:ascii="Courier New" w:eastAsia="Calibri" w:hAnsi="Courier New" w:cs="Courier New"/>
+                <w:color w:val="000000"/>
+                <w:sz w:val="20"/>
+                <w:szCs w:val="20"/>
+              </w:rPr>
+              <w:t xml:space="preserve">    F_S = [f0];  </w:t>
+            </w:r>
+            <w:r>
+              <w:rPr>
+                <w:rFonts w:ascii="Courier New" w:eastAsia="Calibri" w:hAnsi="Courier New" w:cs="Courier New"/>
+                <w:color w:val="3C763D"/>
+                <w:sz w:val="20"/>
+                <w:szCs w:val="20"/>
+              </w:rPr>
+              <w:t>% Массив всех приближений минимума функции</w:t>
+            </w:r>
+          </w:p>
+          <w:p>
+            <w:pPr>
+              <w:autoSpaceDE w:val="0"/>
+              <w:autoSpaceDN w:val="0"/>
+              <w:adjustRightInd w:val="0"/>
+              <w:rPr>
+                <w:rFonts w:ascii="Courier New" w:eastAsia="Calibri" w:hAnsi="Courier New" w:cs="Courier New"/>
+              </w:rPr>
+            </w:pPr>
+            <w:r>
+              <w:rPr>
+                <w:rFonts w:ascii="Courier New" w:eastAsia="Calibri" w:hAnsi="Courier New" w:cs="Courier New"/>
+                <w:color w:val="3C763D"/>
+                <w:sz w:val="20"/>
+                <w:szCs w:val="20"/>
+              </w:rPr>
+              <w:t xml:space="preserve"> </w:t>
+            </w:r>
+          </w:p>
+          <w:p>
+            <w:pPr>
+              <w:autoSpaceDE w:val="0"/>
+              <w:autoSpaceDN w:val="0"/>
+              <w:adjustRightInd w:val="0"/>
+              <w:rPr>
+                <w:rFonts w:ascii="Courier New" w:eastAsia="Calibri" w:hAnsi="Courier New" w:cs="Courier New"/>
+                <w:lang w:val="en-US"/>
+              </w:rPr>
+            </w:pPr>
+            <w:r>
+              <w:rPr>
+                <w:rFonts w:ascii="Courier New" w:eastAsia="Calibri" w:hAnsi="Courier New" w:cs="Courier New"/>
+                <w:color w:val="000000"/>
+                <w:sz w:val="20"/>
+                <w:szCs w:val="20"/>
+              </w:rPr>
+              <w:t xml:space="preserve">    </w:t>
+            </w:r>
+            <w:r>
+              <w:rPr>
+                <w:rFonts w:ascii="Courier New" w:eastAsia="Calibri" w:hAnsi="Courier New" w:cs="Courier New"/>
+                <w:color w:val="000000"/>
+                <w:sz w:val="20"/>
+                <w:szCs w:val="20"/>
+                <w:lang w:val="en-US"/>
+              </w:rPr>
+              <w:t xml:space="preserve">x1 = x0; </w:t>
+            </w:r>
+          </w:p>
+          <w:p>
+            <w:pPr>
+              <w:autoSpaceDE w:val="0"/>
+              <w:autoSpaceDN w:val="0"/>
+              <w:adjustRightInd w:val="0"/>
+              <w:rPr>
+                <w:rFonts w:ascii="Courier New" w:eastAsia="Calibri" w:hAnsi="Courier New" w:cs="Courier New"/>
+                <w:lang w:val="en-US"/>
+              </w:rPr>
+            </w:pPr>
+            <w:r>
+              <w:rPr>
+                <w:rFonts w:ascii="Courier New" w:eastAsia="Calibri" w:hAnsi="Courier New" w:cs="Courier New"/>
+                <w:color w:val="000000"/>
+                <w:sz w:val="20"/>
+                <w:szCs w:val="20"/>
+                <w:lang w:val="en-US"/>
+              </w:rPr>
+              <w:t xml:space="preserve">    f1 = f0;</w:t>
+            </w:r>
+          </w:p>
+          <w:p>
+            <w:pPr>
+              <w:autoSpaceDE w:val="0"/>
+              <w:autoSpaceDN w:val="0"/>
+              <w:adjustRightInd w:val="0"/>
+              <w:rPr>
+                <w:rFonts w:ascii="Courier New" w:eastAsia="Calibri" w:hAnsi="Courier New" w:cs="Courier New"/>
+                <w:lang w:val="en-US"/>
+              </w:rPr>
+            </w:pPr>
+            <w:r>
+              <w:rPr>
+                <w:rFonts w:ascii="Courier New" w:eastAsia="Calibri" w:hAnsi="Courier New" w:cs="Courier New"/>
+                <w:color w:val="000000"/>
+                <w:sz w:val="20"/>
+                <w:szCs w:val="20"/>
+                <w:lang w:val="en-US"/>
+              </w:rPr>
+              <w:t xml:space="preserve"> </w:t>
+            </w:r>
+          </w:p>
+          <w:p>
+            <w:pPr>
+              <w:autoSpaceDE w:val="0"/>
+              <w:autoSpaceDN w:val="0"/>
+              <w:adjustRightInd w:val="0"/>
+              <w:rPr>
+                <w:rFonts w:ascii="Courier New" w:eastAsia="Calibri" w:hAnsi="Courier New" w:cs="Courier New"/>
+                <w:lang w:val="en-US"/>
+              </w:rPr>
+            </w:pPr>
+            <w:r>
+              <w:rPr>
+                <w:rFonts w:ascii="Courier New" w:eastAsia="Calibri" w:hAnsi="Courier New" w:cs="Courier New"/>
+                <w:color w:val="000000"/>
+                <w:sz w:val="20"/>
+                <w:szCs w:val="20"/>
+                <w:lang w:val="en-US"/>
+              </w:rPr>
+              <w:t xml:space="preserve">    </w:t>
+            </w:r>
+            <w:r>
+              <w:rPr>
+                <w:rFonts w:ascii="Courier New" w:eastAsia="Calibri" w:hAnsi="Courier New" w:cs="Courier New"/>
+                <w:color w:val="0000FF"/>
+                <w:sz w:val="20"/>
+                <w:szCs w:val="20"/>
+                <w:lang w:val="en-US"/>
+              </w:rPr>
+              <w:t>while</w:t>
+            </w:r>
+            <w:r>
+              <w:rPr>
+                <w:rFonts w:ascii="Courier New" w:eastAsia="Calibri" w:hAnsi="Courier New" w:cs="Courier New"/>
+                <w:color w:val="000000"/>
+                <w:sz w:val="20"/>
+                <w:szCs w:val="20"/>
+                <w:lang w:val="en-US"/>
+              </w:rPr>
+              <w:t xml:space="preserve"> abs(delta) &gt; eps</w:t>
+            </w:r>
+          </w:p>
+          <w:p>
+            <w:pPr>
+              <w:autoSpaceDE w:val="0"/>
+              <w:autoSpaceDN w:val="0"/>
+              <w:adjustRightInd w:val="0"/>
+              <w:rPr>
+                <w:rFonts w:ascii="Courier New" w:eastAsia="Calibri" w:hAnsi="Courier New" w:cs="Courier New"/>
+                <w:lang w:val="en-US"/>
+              </w:rPr>
+            </w:pPr>
+            <w:r>
+              <w:rPr>
+                <w:rFonts w:ascii="Courier New" w:eastAsia="Calibri" w:hAnsi="Courier New" w:cs="Courier New"/>
+                <w:color w:val="000000"/>
+                <w:sz w:val="20"/>
+                <w:szCs w:val="20"/>
+                <w:lang w:val="en-US"/>
+              </w:rPr>
+              <w:t xml:space="preserve">        X_S = [X_S, x1];</w:t>
+            </w:r>
+          </w:p>
+          <w:p>
+            <w:pPr>
+              <w:autoSpaceDE w:val="0"/>
+              <w:autoSpaceDN w:val="0"/>
+              <w:adjustRightInd w:val="0"/>
+              <w:rPr>
+                <w:rFonts w:ascii="Courier New" w:eastAsia="Calibri" w:hAnsi="Courier New" w:cs="Courier New"/>
+                <w:lang w:val="en-US"/>
+              </w:rPr>
+            </w:pPr>
+            <w:r>
+              <w:rPr>
+                <w:rFonts w:ascii="Courier New" w:eastAsia="Calibri" w:hAnsi="Courier New" w:cs="Courier New"/>
+                <w:color w:val="000000"/>
+                <w:sz w:val="20"/>
+                <w:szCs w:val="20"/>
+                <w:lang w:val="en-US"/>
+              </w:rPr>
+              <w:t xml:space="preserve">        F_S = [F_S, f1];</w:t>
+            </w:r>
+          </w:p>
+          <w:p>
+            <w:pPr>
+              <w:autoSpaceDE w:val="0"/>
+              <w:autoSpaceDN w:val="0"/>
+              <w:adjustRightInd w:val="0"/>
+              <w:rPr>
+                <w:rFonts w:ascii="Courier New" w:eastAsia="Calibri" w:hAnsi="Courier New" w:cs="Courier New"/>
+                <w:lang w:val="en-US"/>
+              </w:rPr>
+            </w:pPr>
+            <w:r>
+              <w:rPr>
+                <w:rFonts w:ascii="Courier New" w:eastAsia="Calibri" w:hAnsi="Courier New" w:cs="Courier New"/>
+                <w:color w:val="000000"/>
+                <w:sz w:val="20"/>
+                <w:szCs w:val="20"/>
+                <w:lang w:val="en-US"/>
+              </w:rPr>
+              <w:t xml:space="preserve"> </w:t>
+            </w:r>
+          </w:p>
+          <w:p>
+            <w:pPr>
+              <w:autoSpaceDE w:val="0"/>
+              <w:autoSpaceDN w:val="0"/>
+              <w:adjustRightInd w:val="0"/>
+              <w:rPr>
+                <w:rFonts w:ascii="Courier New" w:eastAsia="Calibri" w:hAnsi="Courier New" w:cs="Courier New"/>
+                <w:lang w:val="en-US"/>
+              </w:rPr>
+            </w:pPr>
+            <w:r>
+              <w:rPr>
+                <w:rFonts w:ascii="Courier New" w:eastAsia="Calibri" w:hAnsi="Courier New" w:cs="Courier New"/>
+                <w:color w:val="000000"/>
+                <w:sz w:val="20"/>
+                <w:szCs w:val="20"/>
+                <w:lang w:val="en-US"/>
+              </w:rPr>
+              <w:t xml:space="preserve">        x0 = x1;</w:t>
+            </w:r>
+          </w:p>
+          <w:p>
+            <w:pPr>
+              <w:autoSpaceDE w:val="0"/>
+              <w:autoSpaceDN w:val="0"/>
+              <w:adjustRightInd w:val="0"/>
+              <w:rPr>
+                <w:rFonts w:ascii="Courier New" w:eastAsia="Calibri" w:hAnsi="Courier New" w:cs="Courier New"/>
+                <w:lang w:val="en-US"/>
+              </w:rPr>
+            </w:pPr>
+            <w:r>
+              <w:rPr>
+                <w:rFonts w:ascii="Courier New" w:eastAsia="Calibri" w:hAnsi="Courier New" w:cs="Courier New"/>
+                <w:color w:val="000000"/>
+                <w:sz w:val="20"/>
+                <w:szCs w:val="20"/>
+                <w:lang w:val="en-US"/>
+              </w:rPr>
+              <w:t xml:space="preserve">        f0 = f1;</w:t>
+            </w:r>
+          </w:p>
+          <w:p>
+            <w:pPr>
+              <w:autoSpaceDE w:val="0"/>
+              <w:autoSpaceDN w:val="0"/>
+              <w:adjustRightInd w:val="0"/>
+              <w:rPr>
+                <w:rFonts w:ascii="Courier New" w:eastAsia="Calibri" w:hAnsi="Courier New" w:cs="Courier New"/>
+                <w:lang w:val="en-US"/>
+              </w:rPr>
+            </w:pPr>
+            <w:r>
+              <w:rPr>
+                <w:rFonts w:ascii="Courier New" w:eastAsia="Calibri" w:hAnsi="Courier New" w:cs="Courier New"/>
+                <w:color w:val="000000"/>
+                <w:sz w:val="20"/>
+                <w:szCs w:val="20"/>
+                <w:lang w:val="en-US"/>
+              </w:rPr>
+              <w:t xml:space="preserve"> </w:t>
+            </w:r>
+          </w:p>
+          <w:p>
+            <w:pPr>
+              <w:autoSpaceDE w:val="0"/>
+              <w:autoSpaceDN w:val="0"/>
+              <w:adjustRightInd w:val="0"/>
+              <w:rPr>
+                <w:rFonts w:ascii="Courier New" w:eastAsia="Calibri" w:hAnsi="Courier New" w:cs="Courier New"/>
+                <w:lang w:val="en-US"/>
+              </w:rPr>
+            </w:pPr>
+            <w:r>
+              <w:rPr>
+                <w:rFonts w:ascii="Courier New" w:eastAsia="Calibri" w:hAnsi="Courier New" w:cs="Courier New"/>
+                <w:color w:val="000000"/>
+                <w:sz w:val="20"/>
+                <w:szCs w:val="20"/>
+                <w:lang w:val="en-US"/>
+              </w:rPr>
+              <w:t xml:space="preserve">        x1 = x0 + delta;</w:t>
+            </w:r>
+          </w:p>
+          <w:p>
+            <w:pPr>
+              <w:autoSpaceDE w:val="0"/>
+              <w:autoSpaceDN w:val="0"/>
+              <w:adjustRightInd w:val="0"/>
+              <w:rPr>
+                <w:rFonts w:ascii="Courier New" w:eastAsia="Calibri" w:hAnsi="Courier New" w:cs="Courier New"/>
+                <w:lang w:val="en-US"/>
+              </w:rPr>
+            </w:pPr>
+            <w:r>
+              <w:rPr>
+                <w:rFonts w:ascii="Courier New" w:eastAsia="Calibri" w:hAnsi="Courier New" w:cs="Courier New"/>
+                <w:color w:val="000000"/>
+                <w:sz w:val="20"/>
+                <w:szCs w:val="20"/>
+                <w:lang w:val="en-US"/>
+              </w:rPr>
+              <w:t xml:space="preserve">        f1 = f(x1);</w:t>
+            </w:r>
+          </w:p>
+          <w:p>
+            <w:pPr>
+              <w:autoSpaceDE w:val="0"/>
+              <w:autoSpaceDN w:val="0"/>
+              <w:adjustRightInd w:val="0"/>
+              <w:rPr>
+                <w:rFonts w:ascii="Courier New" w:eastAsia="Calibri" w:hAnsi="Courier New" w:cs="Courier New"/>
+                <w:lang w:val="en-US"/>
+              </w:rPr>
+            </w:pPr>
+            <w:r>
+              <w:rPr>
+                <w:rFonts w:ascii="Courier New" w:eastAsia="Calibri" w:hAnsi="Courier New" w:cs="Courier New"/>
+                <w:color w:val="000000"/>
+                <w:sz w:val="20"/>
+                <w:szCs w:val="20"/>
+                <w:lang w:val="en-US"/>
+              </w:rPr>
+              <w:t xml:space="preserve"> </w:t>
+            </w:r>
+          </w:p>
+          <w:p>
+            <w:pPr>
+              <w:autoSpaceDE w:val="0"/>
+              <w:autoSpaceDN w:val="0"/>
+              <w:adjustRightInd w:val="0"/>
+              <w:rPr>
+                <w:rFonts w:ascii="Courier New" w:eastAsia="Calibri" w:hAnsi="Courier New" w:cs="Courier New"/>
+                <w:lang w:val="en-US"/>
+              </w:rPr>
+            </w:pPr>
+            <w:r>
+              <w:rPr>
+                <w:rFonts w:ascii="Courier New" w:eastAsia="Calibri" w:hAnsi="Courier New" w:cs="Courier New"/>
+                <w:color w:val="000000"/>
+                <w:sz w:val="20"/>
+                <w:szCs w:val="20"/>
+                <w:lang w:val="en-US"/>
+              </w:rPr>
+              <w:t xml:space="preserve">        </w:t>
+            </w:r>
+            <w:r>
+              <w:rPr>
+                <w:rFonts w:ascii="Courier New" w:eastAsia="Calibri" w:hAnsi="Courier New" w:cs="Courier New"/>
+                <w:color w:val="0000FF"/>
+                <w:sz w:val="20"/>
+                <w:szCs w:val="20"/>
+                <w:lang w:val="en-US"/>
+              </w:rPr>
+              <w:t>if</w:t>
+            </w:r>
+            <w:r>
+              <w:rPr>
+                <w:rFonts w:ascii="Courier New" w:eastAsia="Calibri" w:hAnsi="Courier New" w:cs="Courier New"/>
+                <w:color w:val="000000"/>
+                <w:sz w:val="20"/>
+                <w:szCs w:val="20"/>
+                <w:lang w:val="en-US"/>
+              </w:rPr>
+              <w:t xml:space="preserve"> (f1 &lt; f0 &amp;&amp; x1 &gt; a &amp;&amp; x1 &lt; b)</w:t>
+            </w:r>
+          </w:p>
+          <w:p>
+            <w:pPr>
+              <w:autoSpaceDE w:val="0"/>
+              <w:autoSpaceDN w:val="0"/>
+              <w:adjustRightInd w:val="0"/>
+              <w:rPr>
+                <w:rFonts w:ascii="Courier New" w:eastAsia="Calibri" w:hAnsi="Courier New" w:cs="Courier New"/>
+                <w:lang w:val="en-US"/>
+              </w:rPr>
+            </w:pPr>
+            <w:r>
+              <w:rPr>
+                <w:rFonts w:ascii="Courier New" w:eastAsia="Calibri" w:hAnsi="Courier New" w:cs="Courier New"/>
+                <w:color w:val="000000"/>
+                <w:sz w:val="20"/>
+                <w:szCs w:val="20"/>
+                <w:lang w:val="en-US"/>
+              </w:rPr>
+              <w:t xml:space="preserve">            </w:t>
+            </w:r>
+            <w:r>
+              <w:rPr>
+                <w:rFonts w:ascii="Courier New" w:eastAsia="Calibri" w:hAnsi="Courier New" w:cs="Courier New"/>
+                <w:color w:val="0000FF"/>
+                <w:sz w:val="20"/>
+                <w:szCs w:val="20"/>
+                <w:lang w:val="en-US"/>
+              </w:rPr>
+              <w:t>continue</w:t>
+            </w:r>
+            <w:r>
+              <w:rPr>
+                <w:rFonts w:ascii="Courier New" w:eastAsia="Calibri" w:hAnsi="Courier New" w:cs="Courier New"/>
+                <w:color w:val="000000"/>
+                <w:sz w:val="20"/>
+                <w:szCs w:val="20"/>
+                <w:lang w:val="en-US"/>
+              </w:rPr>
+              <w:t>;</w:t>
+            </w:r>
+          </w:p>
+          <w:p>
+            <w:pPr>
+              <w:autoSpaceDE w:val="0"/>
+              <w:autoSpaceDN w:val="0"/>
+              <w:adjustRightInd w:val="0"/>
+              <w:rPr>
+                <w:rFonts w:ascii="Courier New" w:eastAsia="Calibri" w:hAnsi="Courier New" w:cs="Courier New"/>
+                <w:lang w:val="en-US"/>
+              </w:rPr>
+            </w:pPr>
+            <w:r>
+              <w:rPr>
+                <w:rFonts w:ascii="Courier New" w:eastAsia="Calibri" w:hAnsi="Courier New" w:cs="Courier New"/>
+                <w:color w:val="000000"/>
+                <w:sz w:val="20"/>
+                <w:szCs w:val="20"/>
+                <w:lang w:val="en-US"/>
+              </w:rPr>
+              <w:t xml:space="preserve">        </w:t>
+            </w:r>
+            <w:r>
+              <w:rPr>
+                <w:rFonts w:ascii="Courier New" w:eastAsia="Calibri" w:hAnsi="Courier New" w:cs="Courier New"/>
+                <w:color w:val="0000FF"/>
+                <w:sz w:val="20"/>
+                <w:szCs w:val="20"/>
+                <w:lang w:val="en-US"/>
+              </w:rPr>
+              <w:t>end</w:t>
+            </w:r>
+          </w:p>
+          <w:p>
+            <w:pPr>
+              <w:autoSpaceDE w:val="0"/>
+              <w:autoSpaceDN w:val="0"/>
+              <w:adjustRightInd w:val="0"/>
+              <w:rPr>
+                <w:rFonts w:ascii="Courier New" w:eastAsia="Calibri" w:hAnsi="Courier New" w:cs="Courier New"/>
+                <w:lang w:val="en-US"/>
+              </w:rPr>
+            </w:pPr>
+            <w:r>
+              <w:rPr>
+                <w:rFonts w:ascii="Courier New" w:eastAsia="Calibri" w:hAnsi="Courier New" w:cs="Courier New"/>
+                <w:color w:val="0000FF"/>
+                <w:sz w:val="20"/>
+                <w:szCs w:val="20"/>
+                <w:lang w:val="en-US"/>
+              </w:rPr>
+              <w:t xml:space="preserve"> </w:t>
+            </w:r>
+          </w:p>
+          <w:p>
+            <w:pPr>
+              <w:autoSpaceDE w:val="0"/>
+              <w:autoSpaceDN w:val="0"/>
+              <w:adjustRightInd w:val="0"/>
+              <w:rPr>
+                <w:rFonts w:ascii="Courier New" w:eastAsia="Calibri" w:hAnsi="Courier New" w:cs="Courier New"/>
+                <w:lang w:val="en-US"/>
+              </w:rPr>
+            </w:pPr>
+            <w:r>
+              <w:rPr>
+                <w:rFonts w:ascii="Courier New" w:eastAsia="Calibri" w:hAnsi="Courier New" w:cs="Courier New"/>
+                <w:color w:val="000000"/>
+                <w:sz w:val="20"/>
+                <w:szCs w:val="20"/>
+                <w:lang w:val="en-US"/>
+              </w:rPr>
+              <w:t xml:space="preserve">        delta = -delta / 4.0;</w:t>
+            </w:r>
+          </w:p>
+          <w:p>
+            <w:pPr>
+              <w:autoSpaceDE w:val="0"/>
+              <w:autoSpaceDN w:val="0"/>
+              <w:adjustRightInd w:val="0"/>
+              <w:rPr>
+                <w:rFonts w:ascii="Courier New" w:eastAsia="Calibri" w:hAnsi="Courier New" w:cs="Courier New"/>
+                <w:lang w:val="en-US"/>
+              </w:rPr>
+            </w:pPr>
+            <w:r>
+              <w:rPr>
+                <w:rFonts w:ascii="Courier New" w:eastAsia="Calibri" w:hAnsi="Courier New" w:cs="Courier New"/>
+                <w:color w:val="000000"/>
+                <w:sz w:val="20"/>
+                <w:szCs w:val="20"/>
+                <w:lang w:val="en-US"/>
+              </w:rPr>
+              <w:t xml:space="preserve">    </w:t>
+            </w:r>
+            <w:r>
+              <w:rPr>
+                <w:rFonts w:ascii="Courier New" w:eastAsia="Calibri" w:hAnsi="Courier New" w:cs="Courier New"/>
+                <w:color w:val="0000FF"/>
+                <w:sz w:val="20"/>
+                <w:szCs w:val="20"/>
+                <w:lang w:val="en-US"/>
+              </w:rPr>
+              <w:t>end</w:t>
+            </w:r>
+          </w:p>
+          <w:p>
+            <w:pPr>
+              <w:autoSpaceDE w:val="0"/>
+              <w:autoSpaceDN w:val="0"/>
+              <w:adjustRightInd w:val="0"/>
+              <w:rPr>
+                <w:rFonts w:ascii="Courier New" w:eastAsia="Calibri" w:hAnsi="Courier New" w:cs="Courier New"/>
+                <w:lang w:val="en-US"/>
+              </w:rPr>
+            </w:pPr>
+            <w:r>
+              <w:rPr>
+                <w:rFonts w:ascii="Courier New" w:eastAsia="Calibri" w:hAnsi="Courier New" w:cs="Courier New"/>
+                <w:color w:val="0000FF"/>
+                <w:sz w:val="20"/>
+                <w:szCs w:val="20"/>
+                <w:lang w:val="en-US"/>
+              </w:rPr>
+              <w:t xml:space="preserve"> </w:t>
+            </w:r>
+          </w:p>
+          <w:p>
+            <w:pPr>
+              <w:autoSpaceDE w:val="0"/>
+              <w:autoSpaceDN w:val="0"/>
+              <w:adjustRightInd w:val="0"/>
+              <w:rPr>
+                <w:rFonts w:ascii="Courier New" w:eastAsia="Calibri" w:hAnsi="Courier New" w:cs="Courier New"/>
+                <w:lang w:val="en-US"/>
+              </w:rPr>
+            </w:pPr>
+            <w:r>
+              <w:rPr>
+                <w:rFonts w:ascii="Courier New" w:eastAsia="Calibri" w:hAnsi="Courier New" w:cs="Courier New"/>
+                <w:color w:val="000000"/>
+                <w:sz w:val="20"/>
+                <w:szCs w:val="20"/>
+                <w:lang w:val="en-US"/>
+              </w:rPr>
+              <w:t xml:space="preserve">    X = x1; </w:t>
+            </w:r>
+          </w:p>
+          <w:p>
+            <w:pPr>
+              <w:autoSpaceDE w:val="0"/>
+              <w:autoSpaceDN w:val="0"/>
+              <w:adjustRightInd w:val="0"/>
+              <w:rPr>
+                <w:rFonts w:ascii="Courier New" w:eastAsia="Calibri" w:hAnsi="Courier New" w:cs="Courier New"/>
+              </w:rPr>
+            </w:pPr>
+            <w:r>
+              <w:rPr>
+                <w:rFonts w:ascii="Courier New" w:eastAsia="Calibri" w:hAnsi="Courier New" w:cs="Courier New"/>
+                <w:color w:val="000000"/>
+                <w:sz w:val="20"/>
+                <w:szCs w:val="20"/>
+                <w:lang w:val="en-US"/>
+              </w:rPr>
+              <w:t xml:space="preserve">    </w:t>
+            </w:r>
+            <w:r>
+              <w:rPr>
+                <w:rFonts w:ascii="Courier New" w:eastAsia="Calibri" w:hAnsi="Courier New" w:cs="Courier New"/>
+                <w:color w:val="000000"/>
+                <w:sz w:val="20"/>
+                <w:szCs w:val="20"/>
+              </w:rPr>
+              <w:t>F = f1;</w:t>
+            </w:r>
+          </w:p>
+          <w:p>
+            <w:pPr>
+              <w:autoSpaceDE w:val="0"/>
+              <w:autoSpaceDN w:val="0"/>
+              <w:adjustRightInd w:val="0"/>
+              <w:rPr>
+                <w:rFonts w:ascii="Courier New" w:eastAsia="Calibri" w:hAnsi="Courier New" w:cs="Courier New"/>
+              </w:rPr>
+            </w:pPr>
+            <w:proofErr w:type="spellStart"/>
+            <w:r>
+              <w:rPr>
+                <w:rFonts w:ascii="Courier New" w:eastAsia="Calibri" w:hAnsi="Courier New" w:cs="Courier New"/>
+                <w:color w:val="0000FF"/>
+                <w:sz w:val="20"/>
+                <w:szCs w:val="20"/>
+              </w:rPr>
+              <w:t>end</w:t>
+            </w:r>
             <w:proofErr w:type="spellEnd"/>
+          </w:p>
+          <w:p>
+            <w:pPr>
+              <w:autoSpaceDE w:val="0"/>
+              <w:autoSpaceDN w:val="0"/>
+              <w:adjustRightInd w:val="0"/>
+              <w:rPr>
+                <w:rFonts w:ascii="Courier New" w:eastAsia="Calibri" w:hAnsi="Courier New" w:cs="Courier New"/>
+              </w:rPr>
+            </w:pPr>
           </w:p>
         </w:tc>
       </w:tr>
@@ -3645,32 +5558,6 @@
           <w:szCs w:val="22"/>
         </w:rPr>
       </w:pPr>
-    </w:p>
-    <w:p>
-      <w:pPr>
-        <w:pStyle w:val="ae"/>
-        <w:spacing w:line="360" w:lineRule="auto"/>
-        <w:ind w:left="426"/>
-        <w:rPr>
-          <w:b/>
-          <w:sz w:val="28"/>
-          <w:szCs w:val="22"/>
-        </w:rPr>
-      </w:pPr>
-    </w:p>
-    <w:p>
-      <w:pPr>
-        <w:pStyle w:val="ae"/>
-        <w:spacing w:line="360" w:lineRule="auto"/>
-        <w:ind w:left="426"/>
-        <w:rPr>
-          <w:b/>
-          <w:sz w:val="28"/>
-          <w:szCs w:val="22"/>
-        </w:rPr>
-      </w:pPr>
-      <w:bookmarkStart w:id="0" w:name="_GoBack"/>
-      <w:bookmarkEnd w:id="0"/>
     </w:p>
     <w:p>
       <w:pPr>
@@ -3694,7 +5581,6 @@
           <w:sz w:val="28"/>
           <w:szCs w:val="22"/>
         </w:rPr>
-        <w:lastRenderedPageBreak/>
         <w:t>Результаты расчётов</w:t>
       </w:r>
     </w:p>
@@ -4032,7 +5918,7 @@
                 <w:sz w:val="28"/>
                 <w:szCs w:val="22"/>
               </w:rPr>
-              <w:t>0.7031</w:t>
+              <w:t>0.40625</w:t>
             </w:r>
           </w:p>
         </w:tc>
@@ -4054,7 +5940,7 @@
                 <w:sz w:val="28"/>
                 <w:szCs w:val="22"/>
               </w:rPr>
-              <w:t>-0.4652</w:t>
+              <w:t>-0.06508</w:t>
             </w:r>
           </w:p>
         </w:tc>
@@ -4137,7 +6023,7 @@
                 <w:szCs w:val="22"/>
                 <w:lang w:val="en-US"/>
               </w:rPr>
-              <w:t>26</w:t>
+              <w:t>34</w:t>
             </w:r>
           </w:p>
         </w:tc>
@@ -4159,7 +6045,7 @@
                 <w:sz w:val="28"/>
                 <w:szCs w:val="22"/>
               </w:rPr>
-              <w:t>0.7056</w:t>
+              <w:t>0.38354</w:t>
             </w:r>
           </w:p>
         </w:tc>
@@ -4181,7 +6067,7 @@
                 <w:sz w:val="28"/>
                 <w:szCs w:val="22"/>
               </w:rPr>
-              <w:t>-0.4653</w:t>
+              <w:t>-0.06533</w:t>
             </w:r>
           </w:p>
         </w:tc>
@@ -4264,7 +6150,7 @@
                 <w:szCs w:val="22"/>
                 <w:lang w:val="en-US"/>
               </w:rPr>
-              <w:t>40</w:t>
+              <w:t>49</w:t>
             </w:r>
           </w:p>
         </w:tc>
@@ -4286,7 +6172,7 @@
                 <w:sz w:val="28"/>
                 <w:szCs w:val="22"/>
               </w:rPr>
-              <w:t>0.7055</w:t>
+              <w:t>0.38379</w:t>
             </w:r>
           </w:p>
         </w:tc>
@@ -4308,8 +6194,10 @@
                 <w:sz w:val="28"/>
                 <w:szCs w:val="22"/>
               </w:rPr>
-              <w:t>-0.4653</w:t>
-            </w:r>
+              <w:t>-0.06533</w:t>
+            </w:r>
+            <w:bookmarkStart w:id="0" w:name="_GoBack"/>
+            <w:bookmarkEnd w:id="0"/>
           </w:p>
         </w:tc>
       </w:tr>
@@ -7505,7 +9393,7 @@
 </file>
 
 <file path=customXml/itemProps1.xml><?xml version="1.0" encoding="utf-8"?>
-<ds:datastoreItem xmlns:ds="http://schemas.openxmlformats.org/officeDocument/2006/customXml" ds:itemID="{23BBEDBB-75FD-4432-AA26-85EAC9F30D1F}">
+<ds:datastoreItem xmlns:ds="http://schemas.openxmlformats.org/officeDocument/2006/customXml" ds:itemID="{A5505838-258C-4C67-9449-0996772627F0}">
   <ds:schemaRefs>
     <ds:schemaRef ds:uri="http://schemas.openxmlformats.org/officeDocument/2006/bibliography"/>
   </ds:schemaRefs>

</xml_diff>